<commit_message>
Add implementation into the directory
</commit_message>
<xml_diff>
--- a/THE OPEN UNIVERSITY OF SRI LANK1.docx
+++ b/THE OPEN UNIVERSITY OF SRI LANK1.docx
@@ -110,7 +110,1648 @@
         <w:t>COMPUTER ARCHITECTURE AND OPERATING SYSTEMS</w:t>
       </w:r>
     </w:p>
+    <w:p>
+      <w:pPr>
+        <w:rPr>
+          <w:rFonts w:ascii="Times New Roman" w:hAnsi="Times New Roman" w:cs="Times New Roman"/>
+          <w:sz w:val="32"/>
+          <w:szCs w:val="32"/>
+        </w:rPr>
+      </w:pPr>
+    </w:p>
+    <w:p>
+      <w:pPr>
+        <w:rPr>
+          <w:rFonts w:ascii="Times New Roman" w:hAnsi="Times New Roman" w:cs="Times New Roman"/>
+          <w:sz w:val="32"/>
+          <w:szCs w:val="32"/>
+        </w:rPr>
+      </w:pPr>
+    </w:p>
+    <w:p>
+      <w:pPr>
+        <w:rPr>
+          <w:rFonts w:ascii="Times New Roman" w:hAnsi="Times New Roman" w:cs="Times New Roman"/>
+          <w:sz w:val="32"/>
+          <w:szCs w:val="32"/>
+        </w:rPr>
+      </w:pPr>
+    </w:p>
+    <w:p>
+      <w:pPr>
+        <w:rPr>
+          <w:rFonts w:ascii="Times New Roman" w:hAnsi="Times New Roman" w:cs="Times New Roman"/>
+          <w:sz w:val="32"/>
+          <w:szCs w:val="32"/>
+        </w:rPr>
+      </w:pPr>
+    </w:p>
+    <w:p>
+      <w:pPr>
+        <w:rPr>
+          <w:rFonts w:ascii="Times New Roman" w:hAnsi="Times New Roman" w:cs="Times New Roman"/>
+          <w:sz w:val="32"/>
+          <w:szCs w:val="32"/>
+        </w:rPr>
+      </w:pPr>
+    </w:p>
+    <w:p>
+      <w:pPr>
+        <w:rPr>
+          <w:rFonts w:ascii="Times New Roman" w:hAnsi="Times New Roman" w:cs="Times New Roman"/>
+          <w:sz w:val="32"/>
+          <w:szCs w:val="32"/>
+        </w:rPr>
+      </w:pPr>
+    </w:p>
+    <w:p>
+      <w:pPr>
+        <w:rPr>
+          <w:rFonts w:ascii="Times New Roman" w:hAnsi="Times New Roman" w:cs="Times New Roman"/>
+          <w:sz w:val="32"/>
+          <w:szCs w:val="32"/>
+        </w:rPr>
+      </w:pPr>
+    </w:p>
+    <w:p>
+      <w:pPr>
+        <w:rPr>
+          <w:rFonts w:ascii="Times New Roman" w:hAnsi="Times New Roman" w:cs="Times New Roman"/>
+          <w:sz w:val="32"/>
+          <w:szCs w:val="32"/>
+        </w:rPr>
+      </w:pPr>
+    </w:p>
+    <w:p>
+      <w:pPr>
+        <w:rPr>
+          <w:rFonts w:ascii="Times New Roman" w:hAnsi="Times New Roman" w:cs="Times New Roman"/>
+          <w:sz w:val="32"/>
+          <w:szCs w:val="32"/>
+        </w:rPr>
+      </w:pPr>
+    </w:p>
+    <w:p>
+      <w:pPr>
+        <w:rPr>
+          <w:rFonts w:ascii="Times New Roman" w:hAnsi="Times New Roman" w:cs="Times New Roman"/>
+          <w:sz w:val="32"/>
+          <w:szCs w:val="32"/>
+        </w:rPr>
+      </w:pPr>
+    </w:p>
+    <w:p>
+      <w:pPr>
+        <w:rPr>
+          <w:rFonts w:ascii="Times New Roman" w:hAnsi="Times New Roman" w:cs="Times New Roman"/>
+          <w:sz w:val="32"/>
+          <w:szCs w:val="32"/>
+        </w:rPr>
+      </w:pPr>
+    </w:p>
+    <w:p>
+      <w:pPr>
+        <w:rPr>
+          <w:rFonts w:ascii="Times New Roman" w:hAnsi="Times New Roman" w:cs="Times New Roman"/>
+          <w:sz w:val="32"/>
+          <w:szCs w:val="32"/>
+        </w:rPr>
+      </w:pPr>
+    </w:p>
+    <w:p>
+      <w:pPr>
+        <w:rPr>
+          <w:rFonts w:ascii="Times New Roman" w:hAnsi="Times New Roman" w:cs="Times New Roman"/>
+          <w:sz w:val="32"/>
+          <w:szCs w:val="32"/>
+        </w:rPr>
+      </w:pPr>
+    </w:p>
+    <w:p>
+      <w:pPr>
+        <w:rPr>
+          <w:rFonts w:ascii="Times New Roman" w:hAnsi="Times New Roman" w:cs="Times New Roman"/>
+          <w:sz w:val="32"/>
+          <w:szCs w:val="32"/>
+        </w:rPr>
+      </w:pPr>
+      <w:proofErr w:type="gramStart"/>
+      <w:r>
+        <w:rPr>
+          <w:rFonts w:ascii="Times New Roman" w:hAnsi="Times New Roman" w:cs="Times New Roman"/>
+          <w:sz w:val="32"/>
+          <w:szCs w:val="32"/>
+        </w:rPr>
+        <w:t>Name :</w:t>
+      </w:r>
+      <w:proofErr w:type="gramEnd"/>
+      <w:r>
+        <w:rPr>
+          <w:rFonts w:ascii="Times New Roman" w:hAnsi="Times New Roman" w:cs="Times New Roman"/>
+          <w:sz w:val="32"/>
+          <w:szCs w:val="32"/>
+        </w:rPr>
+        <w:t xml:space="preserve"> K.C. Dilshan</w:t>
+      </w:r>
+    </w:p>
+    <w:p>
+      <w:pPr>
+        <w:rPr>
+          <w:rFonts w:ascii="Times New Roman" w:hAnsi="Times New Roman" w:cs="Times New Roman"/>
+          <w:sz w:val="32"/>
+          <w:szCs w:val="32"/>
+        </w:rPr>
+      </w:pPr>
+      <w:r>
+        <w:rPr>
+          <w:rFonts w:ascii="Times New Roman" w:hAnsi="Times New Roman" w:cs="Times New Roman"/>
+          <w:sz w:val="32"/>
+          <w:szCs w:val="32"/>
+        </w:rPr>
+        <w:t xml:space="preserve">Registration </w:t>
+      </w:r>
+      <w:proofErr w:type="gramStart"/>
+      <w:r>
+        <w:rPr>
+          <w:rFonts w:ascii="Times New Roman" w:hAnsi="Times New Roman" w:cs="Times New Roman"/>
+          <w:sz w:val="32"/>
+          <w:szCs w:val="32"/>
+        </w:rPr>
+        <w:t>Number :</w:t>
+      </w:r>
+      <w:proofErr w:type="gramEnd"/>
+      <w:r>
+        <w:rPr>
+          <w:rFonts w:ascii="Times New Roman" w:hAnsi="Times New Roman" w:cs="Times New Roman"/>
+          <w:sz w:val="32"/>
+          <w:szCs w:val="32"/>
+        </w:rPr>
+        <w:t xml:space="preserve"> 621422052</w:t>
+      </w:r>
+    </w:p>
+    <w:p>
+      <w:pPr>
+        <w:rPr>
+          <w:rFonts w:ascii="Times New Roman" w:hAnsi="Times New Roman" w:cs="Times New Roman"/>
+          <w:sz w:val="32"/>
+          <w:szCs w:val="32"/>
+        </w:rPr>
+      </w:pPr>
+      <w:r>
+        <w:rPr>
+          <w:rFonts w:ascii="Times New Roman" w:hAnsi="Times New Roman" w:cs="Times New Roman"/>
+          <w:sz w:val="32"/>
+          <w:szCs w:val="32"/>
+        </w:rPr>
+        <w:t xml:space="preserve">Student </w:t>
+      </w:r>
+      <w:proofErr w:type="gramStart"/>
+      <w:r>
+        <w:rPr>
+          <w:rFonts w:ascii="Times New Roman" w:hAnsi="Times New Roman" w:cs="Times New Roman"/>
+          <w:sz w:val="32"/>
+          <w:szCs w:val="32"/>
+        </w:rPr>
+        <w:t>Number :</w:t>
+      </w:r>
+      <w:proofErr w:type="gramEnd"/>
+      <w:r>
+        <w:rPr>
+          <w:rFonts w:ascii="Times New Roman" w:hAnsi="Times New Roman" w:cs="Times New Roman"/>
+          <w:sz w:val="32"/>
+          <w:szCs w:val="32"/>
+        </w:rPr>
+        <w:t xml:space="preserve"> S92062052</w:t>
+      </w:r>
+    </w:p>
+    <w:p>
+      <w:pPr>
+        <w:pStyle w:val="Header"/>
+        <w:jc w:val="center"/>
+        <w:rPr>
+          <w:rFonts w:ascii="Times New Roman" w:hAnsi="Times New Roman" w:cs="Times New Roman"/>
+          <w:sz w:val="52"/>
+          <w:szCs w:val="52"/>
+        </w:rPr>
+      </w:pPr>
+      <w:r>
+        <w:rPr>
+          <w:rFonts w:ascii="Times New Roman" w:hAnsi="Times New Roman" w:cs="Times New Roman"/>
+          <w:sz w:val="40"/>
+          <w:szCs w:val="40"/>
+        </w:rPr>
+        <w:lastRenderedPageBreak/>
+        <w:t>Table of Contents</w:t>
+      </w:r>
+    </w:p>
+    <w:p>
+      <w:pPr>
+        <w:rPr>
+          <w:rFonts w:ascii="Times New Roman" w:hAnsi="Times New Roman" w:cs="Times New Roman"/>
+          <w:sz w:val="32"/>
+          <w:szCs w:val="32"/>
+        </w:rPr>
+      </w:pPr>
+    </w:p>
+    <w:p>
+      <w:pPr>
+        <w:pStyle w:val="ListParagraph"/>
+        <w:numPr>
+          <w:ilvl w:val="0"/>
+          <w:numId w:val="1"/>
+        </w:numPr>
+        <w:spacing w:line="600" w:lineRule="auto"/>
+        <w:rPr>
+          <w:rFonts w:ascii="Times New Roman" w:hAnsi="Times New Roman" w:cs="Times New Roman"/>
+          <w:sz w:val="32"/>
+          <w:szCs w:val="32"/>
+        </w:rPr>
+      </w:pPr>
+      <w:r>
+        <w:rPr>
+          <w:rFonts w:ascii="Times New Roman" w:hAnsi="Times New Roman" w:cs="Times New Roman"/>
+          <w:sz w:val="32"/>
+          <w:szCs w:val="32"/>
+        </w:rPr>
+        <w:t>Introduction</w:t>
+      </w:r>
+    </w:p>
+    <w:p>
+      <w:pPr>
+        <w:pStyle w:val="ListParagraph"/>
+        <w:numPr>
+          <w:ilvl w:val="0"/>
+          <w:numId w:val="1"/>
+        </w:numPr>
+        <w:spacing w:line="600" w:lineRule="auto"/>
+        <w:rPr>
+          <w:rFonts w:ascii="Times New Roman" w:hAnsi="Times New Roman" w:cs="Times New Roman"/>
+          <w:sz w:val="32"/>
+          <w:szCs w:val="32"/>
+        </w:rPr>
+      </w:pPr>
+      <w:r>
+        <w:rPr>
+          <w:rFonts w:ascii="Times New Roman" w:hAnsi="Times New Roman" w:cs="Times New Roman"/>
+          <w:sz w:val="32"/>
+          <w:szCs w:val="32"/>
+        </w:rPr>
+        <w:t>Requirements and Assumptions</w:t>
+      </w:r>
+    </w:p>
+    <w:p>
+      <w:pPr>
+        <w:pStyle w:val="ListParagraph"/>
+        <w:numPr>
+          <w:ilvl w:val="0"/>
+          <w:numId w:val="1"/>
+        </w:numPr>
+        <w:spacing w:line="600" w:lineRule="auto"/>
+        <w:rPr>
+          <w:rFonts w:ascii="Times New Roman" w:hAnsi="Times New Roman" w:cs="Times New Roman"/>
+          <w:sz w:val="32"/>
+          <w:szCs w:val="32"/>
+        </w:rPr>
+      </w:pPr>
+      <w:r>
+        <w:rPr>
+          <w:rFonts w:ascii="Times New Roman" w:hAnsi="Times New Roman" w:cs="Times New Roman"/>
+          <w:sz w:val="32"/>
+          <w:szCs w:val="32"/>
+        </w:rPr>
+        <w:t>System Design</w:t>
+      </w:r>
+    </w:p>
+    <w:p>
+      <w:pPr>
+        <w:pStyle w:val="ListParagraph"/>
+        <w:numPr>
+          <w:ilvl w:val="0"/>
+          <w:numId w:val="1"/>
+        </w:numPr>
+        <w:spacing w:line="600" w:lineRule="auto"/>
+        <w:rPr>
+          <w:rFonts w:ascii="Times New Roman" w:hAnsi="Times New Roman" w:cs="Times New Roman"/>
+          <w:sz w:val="32"/>
+          <w:szCs w:val="32"/>
+        </w:rPr>
+      </w:pPr>
+      <w:r>
+        <w:rPr>
+          <w:rFonts w:ascii="Times New Roman" w:hAnsi="Times New Roman" w:cs="Times New Roman"/>
+          <w:sz w:val="32"/>
+          <w:szCs w:val="32"/>
+        </w:rPr>
+        <w:t>Implementation</w:t>
+      </w:r>
+    </w:p>
+    <w:p>
+      <w:pPr>
+        <w:pStyle w:val="ListParagraph"/>
+        <w:numPr>
+          <w:ilvl w:val="0"/>
+          <w:numId w:val="1"/>
+        </w:numPr>
+        <w:spacing w:line="600" w:lineRule="auto"/>
+        <w:rPr>
+          <w:rFonts w:ascii="Times New Roman" w:hAnsi="Times New Roman" w:cs="Times New Roman"/>
+          <w:sz w:val="32"/>
+          <w:szCs w:val="32"/>
+        </w:rPr>
+      </w:pPr>
+      <w:r>
+        <w:rPr>
+          <w:rFonts w:ascii="Times New Roman" w:hAnsi="Times New Roman" w:cs="Times New Roman"/>
+          <w:sz w:val="32"/>
+          <w:szCs w:val="32"/>
+        </w:rPr>
+        <w:t>UI Design</w:t>
+      </w:r>
+    </w:p>
+    <w:p>
+      <w:pPr>
+        <w:pStyle w:val="ListParagraph"/>
+        <w:numPr>
+          <w:ilvl w:val="0"/>
+          <w:numId w:val="1"/>
+        </w:numPr>
+        <w:spacing w:line="600" w:lineRule="auto"/>
+        <w:rPr>
+          <w:rFonts w:ascii="Times New Roman" w:hAnsi="Times New Roman" w:cs="Times New Roman"/>
+          <w:sz w:val="32"/>
+          <w:szCs w:val="32"/>
+        </w:rPr>
+      </w:pPr>
+      <w:r>
+        <w:rPr>
+          <w:rFonts w:ascii="Times New Roman" w:hAnsi="Times New Roman" w:cs="Times New Roman"/>
+          <w:sz w:val="32"/>
+          <w:szCs w:val="32"/>
+        </w:rPr>
+        <w:t>Functionality and Features</w:t>
+      </w:r>
+    </w:p>
+    <w:p>
+      <w:pPr>
+        <w:pStyle w:val="ListParagraph"/>
+        <w:numPr>
+          <w:ilvl w:val="0"/>
+          <w:numId w:val="1"/>
+        </w:numPr>
+        <w:spacing w:line="600" w:lineRule="auto"/>
+        <w:rPr>
+          <w:rFonts w:ascii="Times New Roman" w:hAnsi="Times New Roman" w:cs="Times New Roman"/>
+          <w:sz w:val="32"/>
+          <w:szCs w:val="32"/>
+        </w:rPr>
+      </w:pPr>
+      <w:r>
+        <w:rPr>
+          <w:rFonts w:ascii="Times New Roman" w:hAnsi="Times New Roman" w:cs="Times New Roman"/>
+          <w:sz w:val="32"/>
+          <w:szCs w:val="32"/>
+        </w:rPr>
+        <w:t>Code Structure and Documentation</w:t>
+      </w:r>
+    </w:p>
+    <w:p>
+      <w:pPr>
+        <w:pStyle w:val="ListParagraph"/>
+        <w:numPr>
+          <w:ilvl w:val="0"/>
+          <w:numId w:val="1"/>
+        </w:numPr>
+        <w:spacing w:line="600" w:lineRule="auto"/>
+        <w:rPr>
+          <w:rFonts w:ascii="Times New Roman" w:hAnsi="Times New Roman" w:cs="Times New Roman"/>
+          <w:sz w:val="32"/>
+          <w:szCs w:val="32"/>
+        </w:rPr>
+      </w:pPr>
+      <w:r>
+        <w:rPr>
+          <w:rFonts w:ascii="Times New Roman" w:hAnsi="Times New Roman" w:cs="Times New Roman"/>
+          <w:sz w:val="32"/>
+          <w:szCs w:val="32"/>
+        </w:rPr>
+        <w:t>Testing Results</w:t>
+      </w:r>
+    </w:p>
+    <w:p>
+      <w:pPr>
+        <w:pStyle w:val="ListParagraph"/>
+        <w:numPr>
+          <w:ilvl w:val="0"/>
+          <w:numId w:val="1"/>
+        </w:numPr>
+        <w:spacing w:line="600" w:lineRule="auto"/>
+        <w:rPr>
+          <w:rFonts w:ascii="Times New Roman" w:hAnsi="Times New Roman" w:cs="Times New Roman"/>
+          <w:sz w:val="32"/>
+          <w:szCs w:val="32"/>
+        </w:rPr>
+      </w:pPr>
+      <w:r>
+        <w:rPr>
+          <w:rFonts w:ascii="Times New Roman" w:hAnsi="Times New Roman" w:cs="Times New Roman"/>
+          <w:sz w:val="32"/>
+          <w:szCs w:val="32"/>
+        </w:rPr>
+        <w:t>Deployment</w:t>
+      </w:r>
+    </w:p>
+    <w:p>
+      <w:pPr>
+        <w:tabs>
+          <w:tab w:val="left" w:pos="2880"/>
+        </w:tabs>
+        <w:spacing w:line="600" w:lineRule="auto"/>
+        <w:ind w:left="360"/>
+        <w:rPr>
+          <w:rFonts w:ascii="Times New Roman" w:hAnsi="Times New Roman" w:cs="Times New Roman"/>
+          <w:sz w:val="32"/>
+          <w:szCs w:val="32"/>
+        </w:rPr>
+      </w:pPr>
+      <w:r>
+        <w:rPr>
+          <w:rFonts w:ascii="Times New Roman" w:hAnsi="Times New Roman" w:cs="Times New Roman"/>
+          <w:sz w:val="32"/>
+          <w:szCs w:val="32"/>
+        </w:rPr>
+        <w:t>10.</w:t>
+      </w:r>
+      <w:r>
+        <w:rPr>
+          <w:rFonts w:ascii="Times New Roman" w:hAnsi="Times New Roman" w:cs="Times New Roman"/>
+          <w:sz w:val="32"/>
+          <w:szCs w:val="32"/>
+        </w:rPr>
+        <w:t xml:space="preserve"> Conclusion</w:t>
+      </w:r>
+      <w:r>
+        <w:rPr>
+          <w:rFonts w:ascii="Times New Roman" w:hAnsi="Times New Roman" w:cs="Times New Roman"/>
+          <w:sz w:val="32"/>
+          <w:szCs w:val="32"/>
+        </w:rPr>
+        <w:tab/>
+      </w:r>
+    </w:p>
+    <w:p>
+      <w:pPr>
+        <w:tabs>
+          <w:tab w:val="left" w:pos="2880"/>
+        </w:tabs>
+        <w:spacing w:line="600" w:lineRule="auto"/>
+        <w:ind w:left="360"/>
+        <w:rPr>
+          <w:rFonts w:ascii="Times New Roman" w:hAnsi="Times New Roman" w:cs="Times New Roman"/>
+          <w:sz w:val="32"/>
+          <w:szCs w:val="32"/>
+        </w:rPr>
+      </w:pPr>
+      <w:r>
+        <w:rPr>
+          <w:rFonts w:ascii="Times New Roman" w:hAnsi="Times New Roman" w:cs="Times New Roman"/>
+          <w:sz w:val="32"/>
+          <w:szCs w:val="32"/>
+        </w:rPr>
+        <w:t>11. References</w:t>
+      </w:r>
+    </w:p>
+    <w:p>
+      <w:pPr>
+        <w:spacing w:line="600" w:lineRule="auto"/>
+        <w:ind w:left="360"/>
+        <w:rPr>
+          <w:rFonts w:ascii="Times New Roman" w:hAnsi="Times New Roman" w:cs="Times New Roman"/>
+          <w:sz w:val="32"/>
+          <w:szCs w:val="32"/>
+        </w:rPr>
+      </w:pPr>
+      <w:r>
+        <w:rPr>
+          <w:rFonts w:ascii="Times New Roman" w:hAnsi="Times New Roman" w:cs="Times New Roman"/>
+          <w:sz w:val="32"/>
+          <w:szCs w:val="32"/>
+        </w:rPr>
+        <w:t>1</w:t>
+      </w:r>
+      <w:r>
+        <w:rPr>
+          <w:rFonts w:ascii="Times New Roman" w:hAnsi="Times New Roman" w:cs="Times New Roman"/>
+          <w:sz w:val="32"/>
+          <w:szCs w:val="32"/>
+        </w:rPr>
+        <w:t>2</w:t>
+      </w:r>
+      <w:r>
+        <w:rPr>
+          <w:rFonts w:ascii="Times New Roman" w:hAnsi="Times New Roman" w:cs="Times New Roman"/>
+          <w:sz w:val="32"/>
+          <w:szCs w:val="32"/>
+        </w:rPr>
+        <w:t>. Appendix</w:t>
+      </w:r>
+    </w:p>
+    <w:p>
+      <w:pPr>
+        <w:pStyle w:val="ListParagraph"/>
+        <w:numPr>
+          <w:ilvl w:val="0"/>
+          <w:numId w:val="4"/>
+        </w:numPr>
+        <w:rPr>
+          <w:rFonts w:ascii="Times New Roman" w:hAnsi="Times New Roman" w:cs="Times New Roman"/>
+          <w:b/>
+          <w:bCs/>
+          <w:sz w:val="40"/>
+          <w:szCs w:val="40"/>
+        </w:rPr>
+      </w:pPr>
+      <w:r>
+        <w:rPr>
+          <w:rFonts w:ascii="Times New Roman" w:hAnsi="Times New Roman" w:cs="Times New Roman"/>
+          <w:b/>
+          <w:bCs/>
+          <w:sz w:val="40"/>
+          <w:szCs w:val="40"/>
+        </w:rPr>
+        <w:lastRenderedPageBreak/>
+        <w:t>Introduction</w:t>
+      </w:r>
+    </w:p>
+    <w:p>
+      <w:pPr>
+        <w:ind w:left="360"/>
+        <w:rPr>
+          <w:rFonts w:ascii="Times New Roman" w:hAnsi="Times New Roman" w:cs="Times New Roman"/>
+          <w:sz w:val="32"/>
+          <w:szCs w:val="32"/>
+        </w:rPr>
+      </w:pPr>
+    </w:p>
+    <w:p>
+      <w:pPr>
+        <w:spacing w:line="480" w:lineRule="auto"/>
+        <w:ind w:left="360"/>
+        <w:rPr>
+          <w:rFonts w:ascii="Times New Roman" w:hAnsi="Times New Roman" w:cs="Times New Roman"/>
+          <w:sz w:val="32"/>
+          <w:szCs w:val="32"/>
+        </w:rPr>
+      </w:pPr>
+      <w:r>
+        <w:rPr>
+          <w:rFonts w:ascii="Times New Roman" w:hAnsi="Times New Roman" w:cs="Times New Roman"/>
+          <w:sz w:val="32"/>
+          <w:szCs w:val="32"/>
+        </w:rPr>
+        <w:t xml:space="preserve">Dynamic memory allocation can be defined as a aspect of </w:t>
+      </w:r>
+      <w:proofErr w:type="gramStart"/>
+      <w:r>
+        <w:rPr>
+          <w:rFonts w:ascii="Times New Roman" w:hAnsi="Times New Roman" w:cs="Times New Roman"/>
+          <w:sz w:val="32"/>
+          <w:szCs w:val="32"/>
+        </w:rPr>
+        <w:t>OS ,enabling</w:t>
+      </w:r>
+      <w:proofErr w:type="gramEnd"/>
+      <w:r>
+        <w:rPr>
+          <w:rFonts w:ascii="Times New Roman" w:hAnsi="Times New Roman" w:cs="Times New Roman"/>
+          <w:sz w:val="32"/>
+          <w:szCs w:val="32"/>
+        </w:rPr>
+        <w:t xml:space="preserve"> efficient use of memory during the </w:t>
+      </w:r>
+      <w:proofErr w:type="spellStart"/>
+      <w:r>
+        <w:rPr>
+          <w:rFonts w:ascii="Times New Roman" w:hAnsi="Times New Roman" w:cs="Times New Roman"/>
+          <w:sz w:val="32"/>
+          <w:szCs w:val="32"/>
+        </w:rPr>
+        <w:t>runtime.Consider</w:t>
+      </w:r>
+      <w:proofErr w:type="spellEnd"/>
+      <w:r>
+        <w:rPr>
+          <w:rFonts w:ascii="Times New Roman" w:hAnsi="Times New Roman" w:cs="Times New Roman"/>
+          <w:sz w:val="32"/>
+          <w:szCs w:val="32"/>
+        </w:rPr>
+        <w:t xml:space="preserve"> about First Fit </w:t>
+      </w:r>
+      <w:proofErr w:type="spellStart"/>
+      <w:r>
+        <w:rPr>
+          <w:rFonts w:ascii="Times New Roman" w:hAnsi="Times New Roman" w:cs="Times New Roman"/>
+          <w:sz w:val="32"/>
+          <w:szCs w:val="32"/>
+        </w:rPr>
+        <w:t>Algorithm,it’s</w:t>
+      </w:r>
+      <w:proofErr w:type="spellEnd"/>
+      <w:r>
+        <w:rPr>
+          <w:rFonts w:ascii="Times New Roman" w:hAnsi="Times New Roman" w:cs="Times New Roman"/>
+          <w:sz w:val="32"/>
+          <w:szCs w:val="32"/>
+        </w:rPr>
+        <w:t xml:space="preserve"> allocates first available memory block that is big enough and prioritizing speed and </w:t>
+      </w:r>
+      <w:proofErr w:type="spellStart"/>
+      <w:r>
+        <w:rPr>
+          <w:rFonts w:ascii="Times New Roman" w:hAnsi="Times New Roman" w:cs="Times New Roman"/>
+          <w:sz w:val="32"/>
+          <w:szCs w:val="32"/>
+        </w:rPr>
+        <w:t>simplicity.This</w:t>
+      </w:r>
+      <w:proofErr w:type="spellEnd"/>
+      <w:r>
+        <w:rPr>
+          <w:rFonts w:ascii="Times New Roman" w:hAnsi="Times New Roman" w:cs="Times New Roman"/>
+          <w:sz w:val="32"/>
+          <w:szCs w:val="32"/>
+        </w:rPr>
+        <w:t xml:space="preserve"> report including about the First Fit Algorithm in deep.</w:t>
+      </w:r>
+    </w:p>
+    <w:p>
+      <w:pPr>
+        <w:spacing w:line="480" w:lineRule="auto"/>
+        <w:ind w:left="360"/>
+        <w:rPr>
+          <w:rFonts w:ascii="Times New Roman" w:hAnsi="Times New Roman" w:cs="Times New Roman"/>
+          <w:sz w:val="32"/>
+          <w:szCs w:val="32"/>
+        </w:rPr>
+      </w:pPr>
+    </w:p>
+    <w:p>
+      <w:pPr>
+        <w:spacing w:line="480" w:lineRule="auto"/>
+        <w:ind w:left="360"/>
+        <w:rPr>
+          <w:rFonts w:ascii="Times New Roman" w:hAnsi="Times New Roman" w:cs="Times New Roman"/>
+          <w:sz w:val="32"/>
+          <w:szCs w:val="32"/>
+        </w:rPr>
+      </w:pPr>
+    </w:p>
+    <w:p>
+      <w:pPr>
+        <w:spacing w:line="480" w:lineRule="auto"/>
+        <w:ind w:left="360"/>
+        <w:rPr>
+          <w:rFonts w:ascii="Times New Roman" w:hAnsi="Times New Roman" w:cs="Times New Roman"/>
+          <w:sz w:val="32"/>
+          <w:szCs w:val="32"/>
+        </w:rPr>
+      </w:pPr>
+    </w:p>
+    <w:p>
+      <w:pPr>
+        <w:spacing w:line="480" w:lineRule="auto"/>
+        <w:ind w:left="360"/>
+        <w:rPr>
+          <w:rFonts w:ascii="Times New Roman" w:hAnsi="Times New Roman" w:cs="Times New Roman"/>
+          <w:sz w:val="32"/>
+          <w:szCs w:val="32"/>
+        </w:rPr>
+      </w:pPr>
+    </w:p>
+    <w:p>
+      <w:pPr>
+        <w:spacing w:line="480" w:lineRule="auto"/>
+        <w:ind w:left="360"/>
+        <w:rPr>
+          <w:rFonts w:ascii="Times New Roman" w:hAnsi="Times New Roman" w:cs="Times New Roman"/>
+          <w:sz w:val="32"/>
+          <w:szCs w:val="32"/>
+        </w:rPr>
+      </w:pPr>
+    </w:p>
+    <w:p>
+      <w:pPr>
+        <w:spacing w:line="480" w:lineRule="auto"/>
+        <w:ind w:left="360"/>
+        <w:rPr>
+          <w:rFonts w:ascii="Times New Roman" w:hAnsi="Times New Roman" w:cs="Times New Roman"/>
+          <w:sz w:val="32"/>
+          <w:szCs w:val="32"/>
+        </w:rPr>
+      </w:pPr>
+    </w:p>
+    <w:p>
+      <w:pPr>
+        <w:spacing w:line="480" w:lineRule="auto"/>
+        <w:ind w:left="360"/>
+        <w:rPr>
+          <w:rFonts w:ascii="Times New Roman" w:hAnsi="Times New Roman" w:cs="Times New Roman"/>
+          <w:sz w:val="32"/>
+          <w:szCs w:val="32"/>
+        </w:rPr>
+      </w:pPr>
+    </w:p>
+    <w:p>
+      <w:pPr>
+        <w:spacing w:line="480" w:lineRule="auto"/>
+        <w:ind w:left="360"/>
+        <w:rPr>
+          <w:rFonts w:ascii="Times New Roman" w:hAnsi="Times New Roman" w:cs="Times New Roman"/>
+          <w:sz w:val="32"/>
+          <w:szCs w:val="32"/>
+        </w:rPr>
+      </w:pPr>
+    </w:p>
+    <w:p>
+      <w:pPr>
+        <w:spacing w:line="600" w:lineRule="auto"/>
+        <w:rPr>
+          <w:rFonts w:ascii="Times New Roman" w:hAnsi="Times New Roman" w:cs="Times New Roman"/>
+          <w:sz w:val="32"/>
+          <w:szCs w:val="32"/>
+        </w:rPr>
+      </w:pPr>
+    </w:p>
+    <w:p>
+      <w:pPr>
+        <w:pStyle w:val="ListParagraph"/>
+        <w:numPr>
+          <w:ilvl w:val="0"/>
+          <w:numId w:val="4"/>
+        </w:numPr>
+        <w:spacing w:line="600" w:lineRule="auto"/>
+        <w:rPr>
+          <w:rFonts w:ascii="Times New Roman" w:hAnsi="Times New Roman" w:cs="Times New Roman"/>
+          <w:b/>
+          <w:bCs/>
+          <w:sz w:val="40"/>
+          <w:szCs w:val="40"/>
+        </w:rPr>
+      </w:pPr>
+      <w:r>
+        <w:rPr>
+          <w:rFonts w:ascii="Times New Roman" w:hAnsi="Times New Roman" w:cs="Times New Roman"/>
+          <w:b/>
+          <w:bCs/>
+          <w:sz w:val="40"/>
+          <w:szCs w:val="40"/>
+        </w:rPr>
+        <w:lastRenderedPageBreak/>
+        <w:t>Requirements and Assumptions</w:t>
+      </w:r>
+    </w:p>
+    <w:p>
+      <w:pPr>
+        <w:pStyle w:val="ListParagraph"/>
+        <w:spacing w:line="600" w:lineRule="auto"/>
+        <w:ind w:left="756"/>
+        <w:rPr>
+          <w:rFonts w:ascii="Times New Roman" w:hAnsi="Times New Roman" w:cs="Times New Roman"/>
+          <w:sz w:val="36"/>
+          <w:szCs w:val="36"/>
+        </w:rPr>
+      </w:pPr>
+    </w:p>
+    <w:p>
+      <w:pPr>
+        <w:pStyle w:val="ListParagraph"/>
+        <w:spacing w:line="600" w:lineRule="auto"/>
+        <w:ind w:left="756"/>
+        <w:rPr>
+          <w:rFonts w:ascii="Times New Roman" w:hAnsi="Times New Roman" w:cs="Times New Roman"/>
+          <w:sz w:val="32"/>
+          <w:szCs w:val="32"/>
+          <w:u w:val="single"/>
+        </w:rPr>
+      </w:pPr>
+      <w:r>
+        <w:rPr>
+          <w:rFonts w:ascii="Times New Roman" w:hAnsi="Times New Roman" w:cs="Times New Roman"/>
+          <w:sz w:val="32"/>
+          <w:szCs w:val="32"/>
+          <w:u w:val="single"/>
+        </w:rPr>
+        <w:t>Requirements</w:t>
+      </w:r>
+      <w:r>
+        <w:rPr>
+          <w:rFonts w:ascii="Times New Roman" w:hAnsi="Times New Roman" w:cs="Times New Roman"/>
+          <w:sz w:val="32"/>
+          <w:szCs w:val="32"/>
+          <w:u w:val="single"/>
+        </w:rPr>
+        <w:t>:</w:t>
+      </w:r>
+    </w:p>
+    <w:p>
+      <w:pPr>
+        <w:pStyle w:val="ListParagraph"/>
+        <w:numPr>
+          <w:ilvl w:val="0"/>
+          <w:numId w:val="5"/>
+        </w:numPr>
+        <w:spacing w:line="600" w:lineRule="auto"/>
+        <w:rPr>
+          <w:rFonts w:ascii="Times New Roman" w:hAnsi="Times New Roman" w:cs="Times New Roman"/>
+          <w:sz w:val="32"/>
+          <w:szCs w:val="32"/>
+        </w:rPr>
+      </w:pPr>
+      <w:r>
+        <w:rPr>
+          <w:rFonts w:ascii="Times New Roman" w:hAnsi="Times New Roman" w:cs="Times New Roman"/>
+          <w:sz w:val="32"/>
+          <w:szCs w:val="32"/>
+        </w:rPr>
+        <w:t>Do memory allocation using First Fit Algorithm</w:t>
+      </w:r>
+    </w:p>
+    <w:p>
+      <w:pPr>
+        <w:pStyle w:val="ListParagraph"/>
+        <w:numPr>
+          <w:ilvl w:val="0"/>
+          <w:numId w:val="5"/>
+        </w:numPr>
+        <w:spacing w:line="600" w:lineRule="auto"/>
+        <w:rPr>
+          <w:rFonts w:ascii="Times New Roman" w:hAnsi="Times New Roman" w:cs="Times New Roman"/>
+          <w:sz w:val="32"/>
+          <w:szCs w:val="32"/>
+        </w:rPr>
+      </w:pPr>
+      <w:r>
+        <w:rPr>
+          <w:rFonts w:ascii="Times New Roman" w:hAnsi="Times New Roman" w:cs="Times New Roman"/>
+          <w:sz w:val="32"/>
+          <w:szCs w:val="32"/>
+        </w:rPr>
+        <w:t xml:space="preserve">Allow process to request memory </w:t>
+      </w:r>
+    </w:p>
+    <w:p>
+      <w:pPr>
+        <w:pStyle w:val="ListParagraph"/>
+        <w:numPr>
+          <w:ilvl w:val="0"/>
+          <w:numId w:val="5"/>
+        </w:numPr>
+        <w:spacing w:line="600" w:lineRule="auto"/>
+        <w:rPr>
+          <w:rFonts w:ascii="Times New Roman" w:hAnsi="Times New Roman" w:cs="Times New Roman"/>
+          <w:sz w:val="32"/>
+          <w:szCs w:val="32"/>
+        </w:rPr>
+      </w:pPr>
+      <w:r>
+        <w:rPr>
+          <w:rFonts w:ascii="Times New Roman" w:hAnsi="Times New Roman" w:cs="Times New Roman"/>
+          <w:sz w:val="32"/>
+          <w:szCs w:val="32"/>
+        </w:rPr>
+        <w:t xml:space="preserve">Ensure allocation are </w:t>
+      </w:r>
+      <w:proofErr w:type="gramStart"/>
+      <w:r>
+        <w:rPr>
+          <w:rFonts w:ascii="Times New Roman" w:hAnsi="Times New Roman" w:cs="Times New Roman"/>
+          <w:sz w:val="32"/>
+          <w:szCs w:val="32"/>
+        </w:rPr>
+        <w:t>accurate</w:t>
+      </w:r>
+      <w:proofErr w:type="gramEnd"/>
+      <w:r>
+        <w:rPr>
+          <w:rFonts w:ascii="Times New Roman" w:hAnsi="Times New Roman" w:cs="Times New Roman"/>
+          <w:sz w:val="32"/>
+          <w:szCs w:val="32"/>
+        </w:rPr>
+        <w:t xml:space="preserve"> </w:t>
+      </w:r>
+    </w:p>
+    <w:p>
+      <w:pPr>
+        <w:spacing w:line="600" w:lineRule="auto"/>
+        <w:ind w:left="720"/>
+        <w:rPr>
+          <w:rFonts w:ascii="Times New Roman" w:hAnsi="Times New Roman" w:cs="Times New Roman"/>
+          <w:sz w:val="32"/>
+          <w:szCs w:val="32"/>
+          <w:u w:val="single"/>
+        </w:rPr>
+      </w:pPr>
+      <w:r>
+        <w:rPr>
+          <w:rFonts w:ascii="Times New Roman" w:hAnsi="Times New Roman" w:cs="Times New Roman"/>
+          <w:sz w:val="32"/>
+          <w:szCs w:val="32"/>
+          <w:u w:val="single"/>
+        </w:rPr>
+        <w:t>Assumption</w:t>
+      </w:r>
+    </w:p>
+    <w:p>
+      <w:pPr>
+        <w:pStyle w:val="ListParagraph"/>
+        <w:numPr>
+          <w:ilvl w:val="0"/>
+          <w:numId w:val="6"/>
+        </w:numPr>
+        <w:spacing w:line="600" w:lineRule="auto"/>
+        <w:rPr>
+          <w:rFonts w:ascii="Times New Roman" w:hAnsi="Times New Roman" w:cs="Times New Roman"/>
+          <w:sz w:val="32"/>
+          <w:szCs w:val="32"/>
+          <w:u w:val="single"/>
+        </w:rPr>
+      </w:pPr>
+      <w:r>
+        <w:rPr>
+          <w:rFonts w:ascii="Times New Roman" w:hAnsi="Times New Roman" w:cs="Times New Roman"/>
+          <w:sz w:val="32"/>
+          <w:szCs w:val="32"/>
+        </w:rPr>
+        <w:t>Memory blocks are static and predefine</w:t>
+      </w:r>
+    </w:p>
+    <w:p>
+      <w:pPr>
+        <w:pStyle w:val="ListParagraph"/>
+        <w:numPr>
+          <w:ilvl w:val="0"/>
+          <w:numId w:val="6"/>
+        </w:numPr>
+        <w:spacing w:line="600" w:lineRule="auto"/>
+        <w:rPr>
+          <w:rFonts w:ascii="Times New Roman" w:hAnsi="Times New Roman" w:cs="Times New Roman"/>
+          <w:sz w:val="32"/>
+          <w:szCs w:val="32"/>
+          <w:u w:val="single"/>
+        </w:rPr>
+      </w:pPr>
+      <w:r>
+        <w:rPr>
+          <w:rFonts w:ascii="Times New Roman" w:hAnsi="Times New Roman" w:cs="Times New Roman"/>
+          <w:sz w:val="32"/>
+          <w:szCs w:val="32"/>
+        </w:rPr>
+        <w:t xml:space="preserve">Memory </w:t>
+      </w:r>
+      <w:proofErr w:type="spellStart"/>
+      <w:r>
+        <w:rPr>
+          <w:rFonts w:ascii="Times New Roman" w:hAnsi="Times New Roman" w:cs="Times New Roman"/>
+          <w:sz w:val="32"/>
+          <w:szCs w:val="32"/>
+        </w:rPr>
+        <w:t>dealloacation</w:t>
+      </w:r>
+      <w:proofErr w:type="spellEnd"/>
+      <w:r>
+        <w:rPr>
+          <w:rFonts w:ascii="Times New Roman" w:hAnsi="Times New Roman" w:cs="Times New Roman"/>
+          <w:sz w:val="32"/>
+          <w:szCs w:val="32"/>
+        </w:rPr>
+        <w:t xml:space="preserve"> is not include in scope</w:t>
+      </w:r>
+    </w:p>
+    <w:p>
+      <w:pPr>
+        <w:pStyle w:val="ListParagraph"/>
+        <w:numPr>
+          <w:ilvl w:val="0"/>
+          <w:numId w:val="6"/>
+        </w:numPr>
+        <w:spacing w:line="600" w:lineRule="auto"/>
+        <w:rPr>
+          <w:rFonts w:ascii="Times New Roman" w:hAnsi="Times New Roman" w:cs="Times New Roman"/>
+          <w:sz w:val="32"/>
+          <w:szCs w:val="32"/>
+          <w:u w:val="single"/>
+        </w:rPr>
+      </w:pPr>
+      <w:r>
+        <w:rPr>
+          <w:rFonts w:ascii="Times New Roman" w:hAnsi="Times New Roman" w:cs="Times New Roman"/>
+          <w:sz w:val="32"/>
+          <w:szCs w:val="32"/>
+        </w:rPr>
+        <w:t xml:space="preserve">Use Arrays to </w:t>
+      </w:r>
+      <w:proofErr w:type="gramStart"/>
+      <w:r>
+        <w:rPr>
+          <w:rFonts w:ascii="Times New Roman" w:hAnsi="Times New Roman" w:cs="Times New Roman"/>
+          <w:sz w:val="32"/>
+          <w:szCs w:val="32"/>
+        </w:rPr>
+        <w:t>represent</w:t>
+      </w:r>
+      <w:proofErr w:type="gramEnd"/>
+      <w:r>
+        <w:rPr>
+          <w:rFonts w:ascii="Times New Roman" w:hAnsi="Times New Roman" w:cs="Times New Roman"/>
+          <w:sz w:val="32"/>
+          <w:szCs w:val="32"/>
+        </w:rPr>
+        <w:t xml:space="preserve"> memory block and processes</w:t>
+      </w:r>
+    </w:p>
+    <w:p>
+      <w:pPr>
+        <w:spacing w:line="600" w:lineRule="auto"/>
+        <w:rPr>
+          <w:rFonts w:ascii="Times New Roman" w:hAnsi="Times New Roman" w:cs="Times New Roman"/>
+          <w:sz w:val="32"/>
+          <w:szCs w:val="32"/>
+          <w:u w:val="single"/>
+        </w:rPr>
+      </w:pPr>
+    </w:p>
+    <w:p>
+      <w:pPr>
+        <w:spacing w:line="600" w:lineRule="auto"/>
+        <w:rPr>
+          <w:rFonts w:ascii="Times New Roman" w:hAnsi="Times New Roman" w:cs="Times New Roman"/>
+          <w:sz w:val="32"/>
+          <w:szCs w:val="32"/>
+          <w:u w:val="single"/>
+        </w:rPr>
+      </w:pPr>
+    </w:p>
+    <w:p>
+      <w:pPr>
+        <w:spacing w:line="600" w:lineRule="auto"/>
+        <w:rPr>
+          <w:rFonts w:ascii="Times New Roman" w:hAnsi="Times New Roman" w:cs="Times New Roman"/>
+          <w:sz w:val="32"/>
+          <w:szCs w:val="32"/>
+          <w:u w:val="single"/>
+        </w:rPr>
+      </w:pPr>
+    </w:p>
+    <w:p>
+      <w:pPr>
+        <w:pStyle w:val="ListParagraph"/>
+        <w:numPr>
+          <w:ilvl w:val="0"/>
+          <w:numId w:val="4"/>
+        </w:numPr>
+        <w:spacing w:line="600" w:lineRule="auto"/>
+        <w:rPr>
+          <w:rFonts w:ascii="Times New Roman" w:hAnsi="Times New Roman" w:cs="Times New Roman"/>
+          <w:b/>
+          <w:bCs/>
+          <w:sz w:val="40"/>
+          <w:szCs w:val="40"/>
+          <w:u w:val="single"/>
+        </w:rPr>
+      </w:pPr>
+      <w:r>
+        <w:rPr>
+          <w:rFonts w:ascii="Times New Roman" w:hAnsi="Times New Roman" w:cs="Times New Roman"/>
+          <w:b/>
+          <w:bCs/>
+          <w:sz w:val="40"/>
+          <w:szCs w:val="40"/>
+        </w:rPr>
+        <w:lastRenderedPageBreak/>
+        <w:t>System Design</w:t>
+      </w:r>
+    </w:p>
+    <w:p>
+      <w:pPr>
+        <w:pStyle w:val="ListParagraph"/>
+        <w:spacing w:line="360" w:lineRule="auto"/>
+        <w:ind w:left="756"/>
+        <w:rPr>
+          <w:rFonts w:ascii="Times New Roman" w:hAnsi="Times New Roman" w:cs="Times New Roman"/>
+          <w:sz w:val="36"/>
+          <w:szCs w:val="36"/>
+        </w:rPr>
+      </w:pPr>
+      <w:r>
+        <w:rPr>
+          <w:rFonts w:ascii="Times New Roman" w:hAnsi="Times New Roman" w:cs="Times New Roman"/>
+          <w:sz w:val="36"/>
+          <w:szCs w:val="36"/>
+        </w:rPr>
+        <w:t xml:space="preserve">This will </w:t>
+      </w:r>
+      <w:proofErr w:type="gramStart"/>
+      <w:r>
+        <w:rPr>
+          <w:rFonts w:ascii="Times New Roman" w:hAnsi="Times New Roman" w:cs="Times New Roman"/>
+          <w:sz w:val="36"/>
+          <w:szCs w:val="36"/>
+        </w:rPr>
+        <w:t>contain</w:t>
+      </w:r>
+      <w:proofErr w:type="gramEnd"/>
+      <w:r>
+        <w:rPr>
+          <w:rFonts w:ascii="Times New Roman" w:hAnsi="Times New Roman" w:cs="Times New Roman"/>
+          <w:sz w:val="36"/>
+          <w:szCs w:val="36"/>
+        </w:rPr>
+        <w:t xml:space="preserve"> an input module for input memory blocks and processes. Allocation module implementing the First Fit Algorithm and output module for visualization</w:t>
+      </w:r>
+    </w:p>
+    <w:p>
+      <w:pPr>
+        <w:pStyle w:val="ListParagraph"/>
+        <w:spacing w:line="480" w:lineRule="auto"/>
+        <w:ind w:left="756"/>
+        <w:rPr>
+          <w:rFonts w:ascii="Times New Roman" w:hAnsi="Times New Roman" w:cs="Times New Roman"/>
+          <w:sz w:val="36"/>
+          <w:szCs w:val="36"/>
+        </w:rPr>
+      </w:pPr>
+    </w:p>
+    <w:p>
+      <w:pPr>
+        <w:pStyle w:val="ListParagraph"/>
+        <w:spacing w:line="480" w:lineRule="auto"/>
+        <w:ind w:left="756"/>
+        <w:rPr>
+          <w:rFonts w:ascii="Times New Roman" w:hAnsi="Times New Roman" w:cs="Times New Roman"/>
+          <w:sz w:val="36"/>
+          <w:szCs w:val="36"/>
+        </w:rPr>
+      </w:pPr>
+      <w:r>
+        <w:rPr>
+          <w:rFonts w:ascii="Times New Roman" w:hAnsi="Times New Roman" w:cs="Times New Roman"/>
+          <w:sz w:val="36"/>
+          <w:szCs w:val="36"/>
+        </w:rPr>
+        <w:t xml:space="preserve">Data </w:t>
+      </w:r>
+      <w:proofErr w:type="gramStart"/>
+      <w:r>
+        <w:rPr>
+          <w:rFonts w:ascii="Times New Roman" w:hAnsi="Times New Roman" w:cs="Times New Roman"/>
+          <w:sz w:val="36"/>
+          <w:szCs w:val="36"/>
+        </w:rPr>
+        <w:t>Structures :</w:t>
+      </w:r>
+      <w:proofErr w:type="gramEnd"/>
+      <w:r>
+        <w:rPr>
+          <w:rFonts w:ascii="Times New Roman" w:hAnsi="Times New Roman" w:cs="Times New Roman"/>
+          <w:sz w:val="36"/>
+          <w:szCs w:val="36"/>
+        </w:rPr>
+        <w:t xml:space="preserve"> </w:t>
+      </w:r>
+    </w:p>
+    <w:p>
+      <w:pPr>
+        <w:pStyle w:val="ListParagraph"/>
+        <w:spacing w:line="480" w:lineRule="auto"/>
+        <w:ind w:left="756"/>
+        <w:rPr>
+          <w:rFonts w:ascii="Times New Roman" w:hAnsi="Times New Roman" w:cs="Times New Roman"/>
+          <w:sz w:val="36"/>
+          <w:szCs w:val="36"/>
+        </w:rPr>
+      </w:pPr>
+      <w:r>
+        <w:rPr>
+          <w:rFonts w:ascii="Times New Roman" w:hAnsi="Times New Roman" w:cs="Times New Roman"/>
+          <w:sz w:val="36"/>
+          <w:szCs w:val="36"/>
+        </w:rPr>
+        <w:tab/>
+        <w:t xml:space="preserve">Memory </w:t>
+      </w:r>
+      <w:proofErr w:type="gramStart"/>
+      <w:r>
+        <w:rPr>
+          <w:rFonts w:ascii="Times New Roman" w:hAnsi="Times New Roman" w:cs="Times New Roman"/>
+          <w:sz w:val="36"/>
+          <w:szCs w:val="36"/>
+        </w:rPr>
+        <w:t>blocks :</w:t>
+      </w:r>
+      <w:proofErr w:type="gramEnd"/>
+      <w:r>
+        <w:rPr>
+          <w:rFonts w:ascii="Times New Roman" w:hAnsi="Times New Roman" w:cs="Times New Roman"/>
+          <w:sz w:val="36"/>
+          <w:szCs w:val="36"/>
+        </w:rPr>
+        <w:t xml:space="preserve"> Represent by using an Array </w:t>
+      </w:r>
+    </w:p>
+    <w:p>
+      <w:pPr>
+        <w:pStyle w:val="ListParagraph"/>
+        <w:spacing w:line="480" w:lineRule="auto"/>
+        <w:ind w:left="756"/>
+        <w:rPr>
+          <w:rFonts w:ascii="Times New Roman" w:hAnsi="Times New Roman" w:cs="Times New Roman"/>
+          <w:sz w:val="36"/>
+          <w:szCs w:val="36"/>
+        </w:rPr>
+      </w:pPr>
+      <w:r>
+        <w:rPr>
+          <w:rFonts w:ascii="Times New Roman" w:hAnsi="Times New Roman" w:cs="Times New Roman"/>
+          <w:sz w:val="36"/>
+          <w:szCs w:val="36"/>
+        </w:rPr>
+        <w:tab/>
+        <w:t xml:space="preserve">Process </w:t>
+      </w:r>
+      <w:proofErr w:type="gramStart"/>
+      <w:r>
+        <w:rPr>
+          <w:rFonts w:ascii="Times New Roman" w:hAnsi="Times New Roman" w:cs="Times New Roman"/>
+          <w:sz w:val="36"/>
+          <w:szCs w:val="36"/>
+        </w:rPr>
+        <w:t>sizes :</w:t>
+      </w:r>
+      <w:proofErr w:type="gramEnd"/>
+      <w:r>
+        <w:rPr>
+          <w:rFonts w:ascii="Times New Roman" w:hAnsi="Times New Roman" w:cs="Times New Roman"/>
+          <w:sz w:val="36"/>
+          <w:szCs w:val="36"/>
+        </w:rPr>
+        <w:t xml:space="preserve"> Represent by an Array</w:t>
+      </w:r>
+    </w:p>
+    <w:p>
+      <w:pPr>
+        <w:pStyle w:val="ListParagraph"/>
+        <w:spacing w:line="480" w:lineRule="auto"/>
+        <w:ind w:left="756"/>
+        <w:rPr>
+          <w:rFonts w:ascii="Times New Roman" w:hAnsi="Times New Roman" w:cs="Times New Roman"/>
+          <w:sz w:val="36"/>
+          <w:szCs w:val="36"/>
+        </w:rPr>
+      </w:pPr>
+      <w:r>
+        <w:rPr>
+          <w:rFonts w:ascii="Times New Roman" w:hAnsi="Times New Roman" w:cs="Times New Roman"/>
+          <w:sz w:val="36"/>
+          <w:szCs w:val="36"/>
+        </w:rPr>
+        <w:t xml:space="preserve">First Fit </w:t>
+      </w:r>
+      <w:proofErr w:type="gramStart"/>
+      <w:r>
+        <w:rPr>
+          <w:rFonts w:ascii="Times New Roman" w:hAnsi="Times New Roman" w:cs="Times New Roman"/>
+          <w:sz w:val="36"/>
+          <w:szCs w:val="36"/>
+        </w:rPr>
+        <w:t>Algorithm :</w:t>
+      </w:r>
+      <w:proofErr w:type="gramEnd"/>
+    </w:p>
+    <w:p>
+      <w:pPr>
+        <w:pStyle w:val="ListParagraph"/>
+        <w:numPr>
+          <w:ilvl w:val="0"/>
+          <w:numId w:val="7"/>
+        </w:numPr>
+        <w:spacing w:line="480" w:lineRule="auto"/>
+        <w:jc w:val="both"/>
+        <w:rPr>
+          <w:rFonts w:ascii="Times New Roman" w:hAnsi="Times New Roman" w:cs="Times New Roman"/>
+          <w:sz w:val="36"/>
+          <w:szCs w:val="36"/>
+        </w:rPr>
+      </w:pPr>
+      <w:r>
+        <w:rPr>
+          <w:rFonts w:ascii="Times New Roman" w:hAnsi="Times New Roman" w:cs="Times New Roman"/>
+          <w:sz w:val="36"/>
+          <w:szCs w:val="36"/>
+        </w:rPr>
+        <w:t>Iterate through the memory block sequentially</w:t>
+      </w:r>
+    </w:p>
+    <w:p>
+      <w:pPr>
+        <w:pStyle w:val="ListParagraph"/>
+        <w:numPr>
+          <w:ilvl w:val="0"/>
+          <w:numId w:val="7"/>
+        </w:numPr>
+        <w:spacing w:line="480" w:lineRule="auto"/>
+        <w:jc w:val="both"/>
+        <w:rPr>
+          <w:rFonts w:ascii="Times New Roman" w:hAnsi="Times New Roman" w:cs="Times New Roman"/>
+          <w:sz w:val="36"/>
+          <w:szCs w:val="36"/>
+        </w:rPr>
+      </w:pPr>
+      <w:r>
+        <w:rPr>
+          <w:rFonts w:ascii="Times New Roman" w:hAnsi="Times New Roman" w:cs="Times New Roman"/>
+          <w:sz w:val="36"/>
+          <w:szCs w:val="36"/>
+        </w:rPr>
+        <w:t xml:space="preserve">Check if a block can </w:t>
+      </w:r>
+      <w:proofErr w:type="spellStart"/>
+      <w:r>
+        <w:rPr>
+          <w:rFonts w:ascii="Times New Roman" w:hAnsi="Times New Roman" w:cs="Times New Roman"/>
+          <w:sz w:val="36"/>
+          <w:szCs w:val="36"/>
+        </w:rPr>
+        <w:t>accomodate</w:t>
+      </w:r>
+      <w:proofErr w:type="spellEnd"/>
+      <w:r>
+        <w:rPr>
+          <w:rFonts w:ascii="Times New Roman" w:hAnsi="Times New Roman" w:cs="Times New Roman"/>
+          <w:sz w:val="36"/>
+          <w:szCs w:val="36"/>
+        </w:rPr>
+        <w:t xml:space="preserve"> that process size </w:t>
+      </w:r>
+      <w:proofErr w:type="gramStart"/>
+      <w:r>
+        <w:rPr>
+          <w:rFonts w:ascii="Times New Roman" w:hAnsi="Times New Roman" w:cs="Times New Roman"/>
+          <w:sz w:val="36"/>
+          <w:szCs w:val="36"/>
+        </w:rPr>
+        <w:t>are</w:t>
+      </w:r>
+      <w:proofErr w:type="gramEnd"/>
+      <w:r>
+        <w:rPr>
+          <w:rFonts w:ascii="Times New Roman" w:hAnsi="Times New Roman" w:cs="Times New Roman"/>
+          <w:sz w:val="36"/>
+          <w:szCs w:val="36"/>
+        </w:rPr>
+        <w:t xml:space="preserve"> requesting</w:t>
+      </w:r>
+    </w:p>
+    <w:p>
+      <w:pPr>
+        <w:pStyle w:val="ListParagraph"/>
+        <w:numPr>
+          <w:ilvl w:val="0"/>
+          <w:numId w:val="7"/>
+        </w:numPr>
+        <w:spacing w:line="480" w:lineRule="auto"/>
+        <w:jc w:val="both"/>
+        <w:rPr>
+          <w:rFonts w:ascii="Times New Roman" w:hAnsi="Times New Roman" w:cs="Times New Roman"/>
+          <w:sz w:val="36"/>
+          <w:szCs w:val="36"/>
+        </w:rPr>
+      </w:pPr>
+      <w:r>
+        <w:rPr>
+          <w:rFonts w:ascii="Times New Roman" w:hAnsi="Times New Roman" w:cs="Times New Roman"/>
+          <w:sz w:val="36"/>
+          <w:szCs w:val="36"/>
+        </w:rPr>
+        <w:t xml:space="preserve">If a suitable block is found, </w:t>
+      </w:r>
+      <w:proofErr w:type="gramStart"/>
+      <w:r>
+        <w:rPr>
+          <w:rFonts w:ascii="Times New Roman" w:hAnsi="Times New Roman" w:cs="Times New Roman"/>
+          <w:sz w:val="36"/>
+          <w:szCs w:val="36"/>
+        </w:rPr>
+        <w:t>allocate</w:t>
+      </w:r>
+      <w:proofErr w:type="gramEnd"/>
+      <w:r>
+        <w:rPr>
+          <w:rFonts w:ascii="Times New Roman" w:hAnsi="Times New Roman" w:cs="Times New Roman"/>
+          <w:sz w:val="36"/>
+          <w:szCs w:val="36"/>
+        </w:rPr>
+        <w:t xml:space="preserve"> memory and mark the block as used</w:t>
+      </w:r>
+    </w:p>
+    <w:p>
+      <w:pPr>
+        <w:pStyle w:val="ListParagraph"/>
+        <w:numPr>
+          <w:ilvl w:val="0"/>
+          <w:numId w:val="7"/>
+        </w:numPr>
+        <w:spacing w:line="480" w:lineRule="auto"/>
+        <w:jc w:val="both"/>
+        <w:rPr>
+          <w:rFonts w:ascii="Times New Roman" w:hAnsi="Times New Roman" w:cs="Times New Roman"/>
+          <w:sz w:val="36"/>
+          <w:szCs w:val="36"/>
+          <w:u w:val="single"/>
+        </w:rPr>
+      </w:pPr>
+      <w:r>
+        <w:rPr>
+          <w:rFonts w:ascii="Times New Roman" w:hAnsi="Times New Roman" w:cs="Times New Roman"/>
+          <w:sz w:val="36"/>
+          <w:szCs w:val="36"/>
+        </w:rPr>
+        <w:t xml:space="preserve">Continue until all process are </w:t>
+      </w:r>
+      <w:proofErr w:type="gramStart"/>
+      <w:r>
+        <w:rPr>
+          <w:rFonts w:ascii="Times New Roman" w:hAnsi="Times New Roman" w:cs="Times New Roman"/>
+          <w:sz w:val="36"/>
+          <w:szCs w:val="36"/>
+        </w:rPr>
+        <w:t>allocated</w:t>
+      </w:r>
+      <w:proofErr w:type="gramEnd"/>
+      <w:r>
+        <w:rPr>
+          <w:rFonts w:ascii="Times New Roman" w:hAnsi="Times New Roman" w:cs="Times New Roman"/>
+          <w:sz w:val="36"/>
+          <w:szCs w:val="36"/>
+        </w:rPr>
+        <w:t xml:space="preserve"> or memory blocks have not remained</w:t>
+      </w:r>
+    </w:p>
+    <w:p>
+      <w:pPr>
+        <w:pStyle w:val="ListParagraph"/>
+        <w:numPr>
+          <w:ilvl w:val="0"/>
+          <w:numId w:val="4"/>
+        </w:numPr>
+        <w:spacing w:line="600" w:lineRule="auto"/>
+        <w:rPr>
+          <w:rFonts w:ascii="Times New Roman" w:hAnsi="Times New Roman" w:cs="Times New Roman"/>
+          <w:b/>
+          <w:bCs/>
+          <w:sz w:val="40"/>
+          <w:szCs w:val="40"/>
+          <w:u w:val="single"/>
+        </w:rPr>
+      </w:pPr>
+      <w:r>
+        <w:rPr>
+          <w:rFonts w:ascii="Times New Roman" w:hAnsi="Times New Roman" w:cs="Times New Roman"/>
+          <w:b/>
+          <w:bCs/>
+          <w:sz w:val="40"/>
+          <w:szCs w:val="40"/>
+        </w:rPr>
+        <w:lastRenderedPageBreak/>
+        <w:t>Implementation</w:t>
+      </w:r>
+    </w:p>
+    <w:p>
+      <w:pPr>
+        <w:pStyle w:val="ListParagraph"/>
+        <w:spacing w:line="600" w:lineRule="auto"/>
+        <w:ind w:left="1026"/>
+        <w:rPr>
+          <w:rFonts w:ascii="Times New Roman" w:hAnsi="Times New Roman" w:cs="Times New Roman"/>
+          <w:sz w:val="32"/>
+          <w:szCs w:val="32"/>
+        </w:rPr>
+      </w:pPr>
+      <w:r>
+        <w:rPr>
+          <w:rFonts w:ascii="Times New Roman" w:hAnsi="Times New Roman" w:cs="Times New Roman"/>
+          <w:sz w:val="32"/>
+          <w:szCs w:val="32"/>
+        </w:rPr>
+        <w:t xml:space="preserve">Programming </w:t>
+      </w:r>
+      <w:proofErr w:type="gramStart"/>
+      <w:r>
+        <w:rPr>
+          <w:rFonts w:ascii="Times New Roman" w:hAnsi="Times New Roman" w:cs="Times New Roman"/>
+          <w:sz w:val="32"/>
+          <w:szCs w:val="32"/>
+        </w:rPr>
+        <w:t>Language :</w:t>
+      </w:r>
+      <w:proofErr w:type="gramEnd"/>
+      <w:r>
+        <w:rPr>
+          <w:rFonts w:ascii="Times New Roman" w:hAnsi="Times New Roman" w:cs="Times New Roman"/>
+          <w:sz w:val="32"/>
+          <w:szCs w:val="32"/>
+        </w:rPr>
+        <w:t xml:space="preserve"> Java </w:t>
+      </w:r>
+    </w:p>
+    <w:p>
+      <w:pPr>
+        <w:pStyle w:val="ListParagraph"/>
+        <w:spacing w:line="600" w:lineRule="auto"/>
+        <w:ind w:left="1026"/>
+        <w:rPr>
+          <w:rFonts w:ascii="Times New Roman" w:hAnsi="Times New Roman" w:cs="Times New Roman"/>
+          <w:sz w:val="32"/>
+          <w:szCs w:val="32"/>
+          <w:u w:val="single"/>
+        </w:rPr>
+      </w:pPr>
+      <w:proofErr w:type="gramStart"/>
+      <w:r>
+        <w:rPr>
+          <w:rFonts w:ascii="Times New Roman" w:hAnsi="Times New Roman" w:cs="Times New Roman"/>
+          <w:sz w:val="32"/>
+          <w:szCs w:val="32"/>
+        </w:rPr>
+        <w:t>Tools</w:t>
+      </w:r>
+      <w:r>
+        <w:rPr>
+          <w:rFonts w:ascii="Times New Roman" w:hAnsi="Times New Roman" w:cs="Times New Roman"/>
+          <w:sz w:val="32"/>
+          <w:szCs w:val="32"/>
+        </w:rPr>
+        <w:t xml:space="preserve"> :</w:t>
+      </w:r>
+      <w:proofErr w:type="gramEnd"/>
+      <w:r>
+        <w:rPr>
+          <w:rFonts w:ascii="Times New Roman" w:hAnsi="Times New Roman" w:cs="Times New Roman"/>
+          <w:sz w:val="32"/>
+          <w:szCs w:val="32"/>
+        </w:rPr>
+        <w:t xml:space="preserve"> </w:t>
+      </w:r>
+      <w:proofErr w:type="spellStart"/>
+      <w:r>
+        <w:rPr>
+          <w:rFonts w:ascii="Times New Roman" w:hAnsi="Times New Roman" w:cs="Times New Roman"/>
+          <w:sz w:val="32"/>
+          <w:szCs w:val="32"/>
+        </w:rPr>
+        <w:t>Geany</w:t>
+      </w:r>
+      <w:proofErr w:type="spellEnd"/>
+      <w:r>
+        <w:rPr>
+          <w:rFonts w:ascii="Times New Roman" w:hAnsi="Times New Roman" w:cs="Times New Roman"/>
+          <w:sz w:val="32"/>
+          <w:szCs w:val="32"/>
+        </w:rPr>
+        <w:t xml:space="preserve"> and Git and </w:t>
+      </w:r>
+      <w:proofErr w:type="spellStart"/>
+      <w:r>
+        <w:rPr>
+          <w:rFonts w:ascii="Times New Roman" w:hAnsi="Times New Roman" w:cs="Times New Roman"/>
+          <w:sz w:val="32"/>
+          <w:szCs w:val="32"/>
+        </w:rPr>
+        <w:t>Github</w:t>
+      </w:r>
+      <w:proofErr w:type="spellEnd"/>
+      <w:r>
+        <w:rPr>
+          <w:rFonts w:ascii="Times New Roman" w:hAnsi="Times New Roman" w:cs="Times New Roman"/>
+          <w:sz w:val="32"/>
+          <w:szCs w:val="32"/>
+        </w:rPr>
+        <w:t xml:space="preserve"> for version controlling</w:t>
+      </w:r>
+    </w:p>
+    <w:p>
+      <w:pPr>
+        <w:pStyle w:val="ListParagraph"/>
+        <w:spacing w:line="600" w:lineRule="auto"/>
+        <w:ind w:left="1440"/>
+        <w:rPr>
+          <w:rFonts w:ascii="Times New Roman" w:hAnsi="Times New Roman" w:cs="Times New Roman"/>
+          <w:sz w:val="32"/>
+          <w:szCs w:val="32"/>
+          <w:u w:val="single"/>
+        </w:rPr>
+      </w:pPr>
+    </w:p>
     <w:sectPr>
+      <w:footerReference w:type="default" r:id="rId8"/>
       <w:pgSz w:w="12240" w:h="15840"/>
       <w:pgMar w:top="1440" w:right="1440" w:bottom="1440" w:left="1440" w:header="720" w:footer="720" w:gutter="0"/>
       <w:pgBorders w:offsetFrom="page">
@@ -124,6 +1765,848 @@
     </w:sectPr>
   </w:body>
 </w:document>
+</file>
+
+<file path=word/endnotes.xml><?xml version="1.0" encoding="utf-8"?>
+<w:endnotes xmlns:wpc="http://schemas.microsoft.com/office/word/2010/wordprocessingCanvas" xmlns:cx="http://schemas.microsoft.com/office/drawing/2014/chartex" xmlns:cx1="http://schemas.microsoft.com/office/drawing/2015/9/8/chartex" xmlns:cx2="http://schemas.microsoft.com/office/drawing/2015/10/21/chartex" xmlns:cx3="http://schemas.microsoft.com/office/drawing/2016/5/9/chartex" xmlns:cx4="http://schemas.microsoft.com/office/drawing/2016/5/10/chartex" xmlns:cx5="http://schemas.microsoft.com/office/drawing/2016/5/11/chartex" xmlns:cx6="http://schemas.microsoft.com/office/drawing/2016/5/12/chartex" xmlns:cx7="http://schemas.microsoft.com/office/drawing/2016/5/13/chartex" xmlns:cx8="http://schemas.microsoft.com/office/drawing/2016/5/14/chartex" xmlns:mc="http://schemas.openxmlformats.org/markup-compatibility/2006" xmlns:aink="http://schemas.microsoft.com/office/drawing/2016/ink" xmlns:am3d="http://schemas.microsoft.com/office/drawing/2017/model3d" xmlns:o="urn:schemas-microsoft-com:office:office" xmlns:oel="http://schemas.microsoft.com/office/2019/extlst" xmlns:r="http://schemas.openxmlformats.org/officeDocument/2006/relationships" xmlns:m="http://schemas.openxmlformats.org/officeDocument/2006/math" xmlns:v="urn:schemas-microsoft-com:vml" xmlns:wp14="http://schemas.microsoft.com/office/word/2010/wordprocessingDrawing" xmlns:wp="http://schemas.openxmlformats.org/drawingml/2006/wordprocessingDrawing" xmlns:w10="urn:schemas-microsoft-com:office:word" xmlns:w="http://schemas.openxmlformats.org/wordprocessingml/2006/main" xmlns:w14="http://schemas.microsoft.com/office/word/2010/wordml" xmlns:w15="http://schemas.microsoft.com/office/word/2012/wordml" xmlns:w16cex="http://schemas.microsoft.com/office/word/2018/wordml/cex" xmlns:w16cid="http://schemas.microsoft.com/office/word/2016/wordml/cid" xmlns:w16="http://schemas.microsoft.com/office/word/2018/wordml" xmlns:w16du="http://schemas.microsoft.com/office/word/2023/wordml/word16du" xmlns:w16sdtdh="http://schemas.microsoft.com/office/word/2020/wordml/sdtdatahash" xmlns:w16se="http://schemas.microsoft.com/office/word/2015/wordml/symex" xmlns:wpg="http://schemas.microsoft.com/office/word/2010/wordprocessingGroup" xmlns:wpi="http://schemas.microsoft.com/office/word/2010/wordprocessingInk" xmlns:wne="http://schemas.microsoft.com/office/word/2006/wordml" xmlns:wps="http://schemas.microsoft.com/office/word/2010/wordprocessingShape" mc:Ignorable="w14 w15 w16se w16cid w16 w16cex w16sdtdh w16du wp14">
+  <w:endnote w:type="separator" w:id="-1">
+    <w:p>
+      <w:pPr>
+        <w:spacing w:after="0" w:line="240" w:lineRule="auto"/>
+      </w:pPr>
+      <w:r>
+        <w:separator/>
+      </w:r>
+    </w:p>
+  </w:endnote>
+  <w:endnote w:type="continuationSeparator" w:id="0">
+    <w:p>
+      <w:pPr>
+        <w:spacing w:after="0" w:line="240" w:lineRule="auto"/>
+      </w:pPr>
+      <w:r>
+        <w:continuationSeparator/>
+      </w:r>
+    </w:p>
+  </w:endnote>
+</w:endnotes>
+</file>
+
+<file path=word/footer1.xml><?xml version="1.0" encoding="utf-8"?>
+<w:ftr xmlns:wpc="http://schemas.microsoft.com/office/word/2010/wordprocessingCanvas" xmlns:cx="http://schemas.microsoft.com/office/drawing/2014/chartex" xmlns:cx1="http://schemas.microsoft.com/office/drawing/2015/9/8/chartex" xmlns:cx2="http://schemas.microsoft.com/office/drawing/2015/10/21/chartex" xmlns:cx3="http://schemas.microsoft.com/office/drawing/2016/5/9/chartex" xmlns:cx4="http://schemas.microsoft.com/office/drawing/2016/5/10/chartex" xmlns:cx5="http://schemas.microsoft.com/office/drawing/2016/5/11/chartex" xmlns:cx6="http://schemas.microsoft.com/office/drawing/2016/5/12/chartex" xmlns:cx7="http://schemas.microsoft.com/office/drawing/2016/5/13/chartex" xmlns:cx8="http://schemas.microsoft.com/office/drawing/2016/5/14/chartex" xmlns:mc="http://schemas.openxmlformats.org/markup-compatibility/2006" xmlns:aink="http://schemas.microsoft.com/office/drawing/2016/ink" xmlns:am3d="http://schemas.microsoft.com/office/drawing/2017/model3d" xmlns:o="urn:schemas-microsoft-com:office:office" xmlns:oel="http://schemas.microsoft.com/office/2019/extlst" xmlns:r="http://schemas.openxmlformats.org/officeDocument/2006/relationships" xmlns:m="http://schemas.openxmlformats.org/officeDocument/2006/math" xmlns:v="urn:schemas-microsoft-com:vml" xmlns:wp14="http://schemas.microsoft.com/office/word/2010/wordprocessingDrawing" xmlns:wp="http://schemas.openxmlformats.org/drawingml/2006/wordprocessingDrawing" xmlns:w10="urn:schemas-microsoft-com:office:word" xmlns:w="http://schemas.openxmlformats.org/wordprocessingml/2006/main" xmlns:w14="http://schemas.microsoft.com/office/word/2010/wordml" xmlns:w15="http://schemas.microsoft.com/office/word/2012/wordml" xmlns:w16cex="http://schemas.microsoft.com/office/word/2018/wordml/cex" xmlns:w16cid="http://schemas.microsoft.com/office/word/2016/wordml/cid" xmlns:w16="http://schemas.microsoft.com/office/word/2018/wordml" xmlns:w16du="http://schemas.microsoft.com/office/word/2023/wordml/word16du" xmlns:w16sdtdh="http://schemas.microsoft.com/office/word/2020/wordml/sdtdatahash" xmlns:w16se="http://schemas.microsoft.com/office/word/2015/wordml/symex" xmlns:wpg="http://schemas.microsoft.com/office/word/2010/wordprocessingGroup" xmlns:wpi="http://schemas.microsoft.com/office/word/2010/wordprocessingInk" xmlns:wne="http://schemas.microsoft.com/office/word/2006/wordml" xmlns:wps="http://schemas.microsoft.com/office/word/2010/wordprocessingShape" mc:Ignorable="w14 w15 w16se w16cid w16 w16cex w16sdtdh w16du wp14">
+  <w:sdt>
+    <w:sdtPr>
+      <w:id w:val="-1241245834"/>
+      <w:docPartObj>
+        <w:docPartGallery w:val="Page Numbers (Bottom of Page)"/>
+        <w:docPartUnique/>
+      </w:docPartObj>
+    </w:sdtPr>
+    <w:sdtEndPr>
+      <w:rPr>
+        <w:color w:val="7F7F7F" w:themeColor="background1" w:themeShade="7F"/>
+        <w:spacing w:val="60"/>
+      </w:rPr>
+    </w:sdtEndPr>
+    <w:sdtContent>
+      <w:p>
+        <w:pPr>
+          <w:pStyle w:val="Footer"/>
+          <w:pBdr>
+            <w:top w:val="single" w:sz="4" w:space="1" w:color="D9D9D9" w:themeColor="background1" w:themeShade="D9"/>
+          </w:pBdr>
+          <w:rPr>
+            <w:b/>
+            <w:bCs/>
+          </w:rPr>
+        </w:pPr>
+        <w:r>
+          <w:fldChar w:fldCharType="begin"/>
+        </w:r>
+        <w:r>
+          <w:instrText xml:space="preserve"> PAGE   \* MERGEFORMAT </w:instrText>
+        </w:r>
+        <w:r>
+          <w:fldChar w:fldCharType="separate"/>
+        </w:r>
+        <w:r>
+          <w:rPr>
+            <w:b/>
+            <w:bCs/>
+            <w:noProof/>
+          </w:rPr>
+          <w:t>2</w:t>
+        </w:r>
+        <w:r>
+          <w:rPr>
+            <w:b/>
+            <w:bCs/>
+            <w:noProof/>
+          </w:rPr>
+          <w:fldChar w:fldCharType="end"/>
+        </w:r>
+        <w:r>
+          <w:rPr>
+            <w:b/>
+            <w:bCs/>
+          </w:rPr>
+          <w:t xml:space="preserve"> | </w:t>
+        </w:r>
+        <w:r>
+          <w:rPr>
+            <w:color w:val="7F7F7F" w:themeColor="background1" w:themeShade="7F"/>
+            <w:spacing w:val="60"/>
+          </w:rPr>
+          <w:t>Page</w:t>
+        </w:r>
+      </w:p>
+    </w:sdtContent>
+  </w:sdt>
+  <w:p>
+    <w:pPr>
+      <w:pStyle w:val="Footer"/>
+    </w:pPr>
+  </w:p>
+</w:ftr>
+</file>
+
+<file path=word/footnotes.xml><?xml version="1.0" encoding="utf-8"?>
+<w:footnotes xmlns:wpc="http://schemas.microsoft.com/office/word/2010/wordprocessingCanvas" xmlns:cx="http://schemas.microsoft.com/office/drawing/2014/chartex" xmlns:cx1="http://schemas.microsoft.com/office/drawing/2015/9/8/chartex" xmlns:cx2="http://schemas.microsoft.com/office/drawing/2015/10/21/chartex" xmlns:cx3="http://schemas.microsoft.com/office/drawing/2016/5/9/chartex" xmlns:cx4="http://schemas.microsoft.com/office/drawing/2016/5/10/chartex" xmlns:cx5="http://schemas.microsoft.com/office/drawing/2016/5/11/chartex" xmlns:cx6="http://schemas.microsoft.com/office/drawing/2016/5/12/chartex" xmlns:cx7="http://schemas.microsoft.com/office/drawing/2016/5/13/chartex" xmlns:cx8="http://schemas.microsoft.com/office/drawing/2016/5/14/chartex" xmlns:mc="http://schemas.openxmlformats.org/markup-compatibility/2006" xmlns:aink="http://schemas.microsoft.com/office/drawing/2016/ink" xmlns:am3d="http://schemas.microsoft.com/office/drawing/2017/model3d" xmlns:o="urn:schemas-microsoft-com:office:office" xmlns:oel="http://schemas.microsoft.com/office/2019/extlst" xmlns:r="http://schemas.openxmlformats.org/officeDocument/2006/relationships" xmlns:m="http://schemas.openxmlformats.org/officeDocument/2006/math" xmlns:v="urn:schemas-microsoft-com:vml" xmlns:wp14="http://schemas.microsoft.com/office/word/2010/wordprocessingDrawing" xmlns:wp="http://schemas.openxmlformats.org/drawingml/2006/wordprocessingDrawing" xmlns:w10="urn:schemas-microsoft-com:office:word" xmlns:w="http://schemas.openxmlformats.org/wordprocessingml/2006/main" xmlns:w14="http://schemas.microsoft.com/office/word/2010/wordml" xmlns:w15="http://schemas.microsoft.com/office/word/2012/wordml" xmlns:w16cex="http://schemas.microsoft.com/office/word/2018/wordml/cex" xmlns:w16cid="http://schemas.microsoft.com/office/word/2016/wordml/cid" xmlns:w16="http://schemas.microsoft.com/office/word/2018/wordml" xmlns:w16du="http://schemas.microsoft.com/office/word/2023/wordml/word16du" xmlns:w16sdtdh="http://schemas.microsoft.com/office/word/2020/wordml/sdtdatahash" xmlns:w16se="http://schemas.microsoft.com/office/word/2015/wordml/symex" xmlns:wpg="http://schemas.microsoft.com/office/word/2010/wordprocessingGroup" xmlns:wpi="http://schemas.microsoft.com/office/word/2010/wordprocessingInk" xmlns:wne="http://schemas.microsoft.com/office/word/2006/wordml" xmlns:wps="http://schemas.microsoft.com/office/word/2010/wordprocessingShape" mc:Ignorable="w14 w15 w16se w16cid w16 w16cex w16sdtdh w16du wp14">
+  <w:footnote w:type="separator" w:id="-1">
+    <w:p>
+      <w:pPr>
+        <w:spacing w:after="0" w:line="240" w:lineRule="auto"/>
+      </w:pPr>
+      <w:r>
+        <w:separator/>
+      </w:r>
+    </w:p>
+  </w:footnote>
+  <w:footnote w:type="continuationSeparator" w:id="0">
+    <w:p>
+      <w:pPr>
+        <w:spacing w:after="0" w:line="240" w:lineRule="auto"/>
+      </w:pPr>
+      <w:r>
+        <w:continuationSeparator/>
+      </w:r>
+    </w:p>
+  </w:footnote>
+</w:footnotes>
+</file>
+
+<file path=word/numbering.xml><?xml version="1.0" encoding="utf-8"?>
+<w:numbering xmlns:wpc="http://schemas.microsoft.com/office/word/2010/wordprocessingCanvas" xmlns:cx="http://schemas.microsoft.com/office/drawing/2014/chartex" xmlns:cx1="http://schemas.microsoft.com/office/drawing/2015/9/8/chartex" xmlns:cx2="http://schemas.microsoft.com/office/drawing/2015/10/21/chartex" xmlns:cx3="http://schemas.microsoft.com/office/drawing/2016/5/9/chartex" xmlns:cx4="http://schemas.microsoft.com/office/drawing/2016/5/10/chartex" xmlns:cx5="http://schemas.microsoft.com/office/drawing/2016/5/11/chartex" xmlns:cx6="http://schemas.microsoft.com/office/drawing/2016/5/12/chartex" xmlns:cx7="http://schemas.microsoft.com/office/drawing/2016/5/13/chartex" xmlns:cx8="http://schemas.microsoft.com/office/drawing/2016/5/14/chartex" xmlns:mc="http://schemas.openxmlformats.org/markup-compatibility/2006" xmlns:aink="http://schemas.microsoft.com/office/drawing/2016/ink" xmlns:am3d="http://schemas.microsoft.com/office/drawing/2017/model3d" xmlns:o="urn:schemas-microsoft-com:office:office" xmlns:oel="http://schemas.microsoft.com/office/2019/extlst" xmlns:r="http://schemas.openxmlformats.org/officeDocument/2006/relationships" xmlns:m="http://schemas.openxmlformats.org/officeDocument/2006/math" xmlns:v="urn:schemas-microsoft-com:vml" xmlns:wp14="http://schemas.microsoft.com/office/word/2010/wordprocessingDrawing" xmlns:wp="http://schemas.openxmlformats.org/drawingml/2006/wordprocessingDrawing" xmlns:w10="urn:schemas-microsoft-com:office:word" xmlns:w="http://schemas.openxmlformats.org/wordprocessingml/2006/main" xmlns:w14="http://schemas.microsoft.com/office/word/2010/wordml" xmlns:w15="http://schemas.microsoft.com/office/word/2012/wordml" xmlns:w16cex="http://schemas.microsoft.com/office/word/2018/wordml/cex" xmlns:w16cid="http://schemas.microsoft.com/office/word/2016/wordml/cid" xmlns:w16="http://schemas.microsoft.com/office/word/2018/wordml" xmlns:w16du="http://schemas.microsoft.com/office/word/2023/wordml/word16du" xmlns:w16sdtdh="http://schemas.microsoft.com/office/word/2020/wordml/sdtdatahash" xmlns:w16se="http://schemas.microsoft.com/office/word/2015/wordml/symex" xmlns:wpg="http://schemas.microsoft.com/office/word/2010/wordprocessingGroup" xmlns:wpi="http://schemas.microsoft.com/office/word/2010/wordprocessingInk" xmlns:wne="http://schemas.microsoft.com/office/word/2006/wordml" xmlns:wps="http://schemas.microsoft.com/office/word/2010/wordprocessingShape" mc:Ignorable="w14 w15 w16se w16cid w16 w16cex w16sdtdh w16du wp14">
+  <w:abstractNum w:abstractNumId="0" w15:restartNumberingAfterBreak="0">
+    <w:nsid w:val="06B75521"/>
+    <w:multiLevelType w:val="hybridMultilevel"/>
+    <w:tmpl w:val="3AFC50D2"/>
+    <w:lvl w:ilvl="0" w:tplc="04090001">
+      <w:start w:val="1"/>
+      <w:numFmt w:val="bullet"/>
+      <w:lvlText w:val=""/>
+      <w:lvlJc w:val="left"/>
+      <w:pPr>
+        <w:ind w:left="1440" w:hanging="360"/>
+      </w:pPr>
+      <w:rPr>
+        <w:rFonts w:ascii="Symbol" w:hAnsi="Symbol" w:hint="default"/>
+      </w:rPr>
+    </w:lvl>
+    <w:lvl w:ilvl="1" w:tplc="04090003" w:tentative="1">
+      <w:start w:val="1"/>
+      <w:numFmt w:val="bullet"/>
+      <w:lvlText w:val="o"/>
+      <w:lvlJc w:val="left"/>
+      <w:pPr>
+        <w:ind w:left="2160" w:hanging="360"/>
+      </w:pPr>
+      <w:rPr>
+        <w:rFonts w:ascii="Courier New" w:hAnsi="Courier New" w:cs="Courier New" w:hint="default"/>
+      </w:rPr>
+    </w:lvl>
+    <w:lvl w:ilvl="2" w:tplc="04090005" w:tentative="1">
+      <w:start w:val="1"/>
+      <w:numFmt w:val="bullet"/>
+      <w:lvlText w:val=""/>
+      <w:lvlJc w:val="left"/>
+      <w:pPr>
+        <w:ind w:left="2880" w:hanging="360"/>
+      </w:pPr>
+      <w:rPr>
+        <w:rFonts w:ascii="Wingdings" w:hAnsi="Wingdings" w:hint="default"/>
+      </w:rPr>
+    </w:lvl>
+    <w:lvl w:ilvl="3" w:tplc="04090001" w:tentative="1">
+      <w:start w:val="1"/>
+      <w:numFmt w:val="bullet"/>
+      <w:lvlText w:val=""/>
+      <w:lvlJc w:val="left"/>
+      <w:pPr>
+        <w:ind w:left="3600" w:hanging="360"/>
+      </w:pPr>
+      <w:rPr>
+        <w:rFonts w:ascii="Symbol" w:hAnsi="Symbol" w:hint="default"/>
+      </w:rPr>
+    </w:lvl>
+    <w:lvl w:ilvl="4" w:tplc="04090003" w:tentative="1">
+      <w:start w:val="1"/>
+      <w:numFmt w:val="bullet"/>
+      <w:lvlText w:val="o"/>
+      <w:lvlJc w:val="left"/>
+      <w:pPr>
+        <w:ind w:left="4320" w:hanging="360"/>
+      </w:pPr>
+      <w:rPr>
+        <w:rFonts w:ascii="Courier New" w:hAnsi="Courier New" w:cs="Courier New" w:hint="default"/>
+      </w:rPr>
+    </w:lvl>
+    <w:lvl w:ilvl="5" w:tplc="04090005" w:tentative="1">
+      <w:start w:val="1"/>
+      <w:numFmt w:val="bullet"/>
+      <w:lvlText w:val=""/>
+      <w:lvlJc w:val="left"/>
+      <w:pPr>
+        <w:ind w:left="5040" w:hanging="360"/>
+      </w:pPr>
+      <w:rPr>
+        <w:rFonts w:ascii="Wingdings" w:hAnsi="Wingdings" w:hint="default"/>
+      </w:rPr>
+    </w:lvl>
+    <w:lvl w:ilvl="6" w:tplc="04090001" w:tentative="1">
+      <w:start w:val="1"/>
+      <w:numFmt w:val="bullet"/>
+      <w:lvlText w:val=""/>
+      <w:lvlJc w:val="left"/>
+      <w:pPr>
+        <w:ind w:left="5760" w:hanging="360"/>
+      </w:pPr>
+      <w:rPr>
+        <w:rFonts w:ascii="Symbol" w:hAnsi="Symbol" w:hint="default"/>
+      </w:rPr>
+    </w:lvl>
+    <w:lvl w:ilvl="7" w:tplc="04090003" w:tentative="1">
+      <w:start w:val="1"/>
+      <w:numFmt w:val="bullet"/>
+      <w:lvlText w:val="o"/>
+      <w:lvlJc w:val="left"/>
+      <w:pPr>
+        <w:ind w:left="6480" w:hanging="360"/>
+      </w:pPr>
+      <w:rPr>
+        <w:rFonts w:ascii="Courier New" w:hAnsi="Courier New" w:cs="Courier New" w:hint="default"/>
+      </w:rPr>
+    </w:lvl>
+    <w:lvl w:ilvl="8" w:tplc="04090005" w:tentative="1">
+      <w:start w:val="1"/>
+      <w:numFmt w:val="bullet"/>
+      <w:lvlText w:val=""/>
+      <w:lvlJc w:val="left"/>
+      <w:pPr>
+        <w:ind w:left="7200" w:hanging="360"/>
+      </w:pPr>
+      <w:rPr>
+        <w:rFonts w:ascii="Wingdings" w:hAnsi="Wingdings" w:hint="default"/>
+      </w:rPr>
+    </w:lvl>
+  </w:abstractNum>
+  <w:abstractNum w:abstractNumId="1" w15:restartNumberingAfterBreak="0">
+    <w:nsid w:val="1721780F"/>
+    <w:multiLevelType w:val="hybridMultilevel"/>
+    <w:tmpl w:val="2DD00118"/>
+    <w:lvl w:ilvl="0" w:tplc="0409000F">
+      <w:start w:val="1"/>
+      <w:numFmt w:val="decimal"/>
+      <w:lvlText w:val="%1."/>
+      <w:lvlJc w:val="left"/>
+      <w:pPr>
+        <w:ind w:left="1080" w:hanging="360"/>
+      </w:pPr>
+    </w:lvl>
+    <w:lvl w:ilvl="1" w:tplc="04090019" w:tentative="1">
+      <w:start w:val="1"/>
+      <w:numFmt w:val="lowerLetter"/>
+      <w:lvlText w:val="%2."/>
+      <w:lvlJc w:val="left"/>
+      <w:pPr>
+        <w:ind w:left="1800" w:hanging="360"/>
+      </w:pPr>
+    </w:lvl>
+    <w:lvl w:ilvl="2" w:tplc="0409001B" w:tentative="1">
+      <w:start w:val="1"/>
+      <w:numFmt w:val="lowerRoman"/>
+      <w:lvlText w:val="%3."/>
+      <w:lvlJc w:val="right"/>
+      <w:pPr>
+        <w:ind w:left="2520" w:hanging="180"/>
+      </w:pPr>
+    </w:lvl>
+    <w:lvl w:ilvl="3" w:tplc="0409000F" w:tentative="1">
+      <w:start w:val="1"/>
+      <w:numFmt w:val="decimal"/>
+      <w:lvlText w:val="%4."/>
+      <w:lvlJc w:val="left"/>
+      <w:pPr>
+        <w:ind w:left="3240" w:hanging="360"/>
+      </w:pPr>
+    </w:lvl>
+    <w:lvl w:ilvl="4" w:tplc="04090019" w:tentative="1">
+      <w:start w:val="1"/>
+      <w:numFmt w:val="lowerLetter"/>
+      <w:lvlText w:val="%5."/>
+      <w:lvlJc w:val="left"/>
+      <w:pPr>
+        <w:ind w:left="3960" w:hanging="360"/>
+      </w:pPr>
+    </w:lvl>
+    <w:lvl w:ilvl="5" w:tplc="0409001B" w:tentative="1">
+      <w:start w:val="1"/>
+      <w:numFmt w:val="lowerRoman"/>
+      <w:lvlText w:val="%6."/>
+      <w:lvlJc w:val="right"/>
+      <w:pPr>
+        <w:ind w:left="4680" w:hanging="180"/>
+      </w:pPr>
+    </w:lvl>
+    <w:lvl w:ilvl="6" w:tplc="0409000F" w:tentative="1">
+      <w:start w:val="1"/>
+      <w:numFmt w:val="decimal"/>
+      <w:lvlText w:val="%7."/>
+      <w:lvlJc w:val="left"/>
+      <w:pPr>
+        <w:ind w:left="5400" w:hanging="360"/>
+      </w:pPr>
+    </w:lvl>
+    <w:lvl w:ilvl="7" w:tplc="04090019" w:tentative="1">
+      <w:start w:val="1"/>
+      <w:numFmt w:val="lowerLetter"/>
+      <w:lvlText w:val="%8."/>
+      <w:lvlJc w:val="left"/>
+      <w:pPr>
+        <w:ind w:left="6120" w:hanging="360"/>
+      </w:pPr>
+    </w:lvl>
+    <w:lvl w:ilvl="8" w:tplc="0409001B" w:tentative="1">
+      <w:start w:val="1"/>
+      <w:numFmt w:val="lowerRoman"/>
+      <w:lvlText w:val="%9."/>
+      <w:lvlJc w:val="right"/>
+      <w:pPr>
+        <w:ind w:left="6840" w:hanging="180"/>
+      </w:pPr>
+    </w:lvl>
+  </w:abstractNum>
+  <w:abstractNum w:abstractNumId="2" w15:restartNumberingAfterBreak="0">
+    <w:nsid w:val="2ADE42B1"/>
+    <w:multiLevelType w:val="hybridMultilevel"/>
+    <w:tmpl w:val="6D7E0718"/>
+    <w:lvl w:ilvl="0" w:tplc="0409000F">
+      <w:start w:val="1"/>
+      <w:numFmt w:val="decimal"/>
+      <w:lvlText w:val="%1."/>
+      <w:lvlJc w:val="left"/>
+      <w:pPr>
+        <w:ind w:left="1080" w:hanging="360"/>
+      </w:pPr>
+    </w:lvl>
+    <w:lvl w:ilvl="1" w:tplc="04090019" w:tentative="1">
+      <w:start w:val="1"/>
+      <w:numFmt w:val="lowerLetter"/>
+      <w:lvlText w:val="%2."/>
+      <w:lvlJc w:val="left"/>
+      <w:pPr>
+        <w:ind w:left="1800" w:hanging="360"/>
+      </w:pPr>
+    </w:lvl>
+    <w:lvl w:ilvl="2" w:tplc="0409001B" w:tentative="1">
+      <w:start w:val="1"/>
+      <w:numFmt w:val="lowerRoman"/>
+      <w:lvlText w:val="%3."/>
+      <w:lvlJc w:val="right"/>
+      <w:pPr>
+        <w:ind w:left="2520" w:hanging="180"/>
+      </w:pPr>
+    </w:lvl>
+    <w:lvl w:ilvl="3" w:tplc="0409000F" w:tentative="1">
+      <w:start w:val="1"/>
+      <w:numFmt w:val="decimal"/>
+      <w:lvlText w:val="%4."/>
+      <w:lvlJc w:val="left"/>
+      <w:pPr>
+        <w:ind w:left="3240" w:hanging="360"/>
+      </w:pPr>
+    </w:lvl>
+    <w:lvl w:ilvl="4" w:tplc="04090019" w:tentative="1">
+      <w:start w:val="1"/>
+      <w:numFmt w:val="lowerLetter"/>
+      <w:lvlText w:val="%5."/>
+      <w:lvlJc w:val="left"/>
+      <w:pPr>
+        <w:ind w:left="3960" w:hanging="360"/>
+      </w:pPr>
+    </w:lvl>
+    <w:lvl w:ilvl="5" w:tplc="0409001B" w:tentative="1">
+      <w:start w:val="1"/>
+      <w:numFmt w:val="lowerRoman"/>
+      <w:lvlText w:val="%6."/>
+      <w:lvlJc w:val="right"/>
+      <w:pPr>
+        <w:ind w:left="4680" w:hanging="180"/>
+      </w:pPr>
+    </w:lvl>
+    <w:lvl w:ilvl="6" w:tplc="0409000F" w:tentative="1">
+      <w:start w:val="1"/>
+      <w:numFmt w:val="decimal"/>
+      <w:lvlText w:val="%7."/>
+      <w:lvlJc w:val="left"/>
+      <w:pPr>
+        <w:ind w:left="5400" w:hanging="360"/>
+      </w:pPr>
+    </w:lvl>
+    <w:lvl w:ilvl="7" w:tplc="04090019" w:tentative="1">
+      <w:start w:val="1"/>
+      <w:numFmt w:val="lowerLetter"/>
+      <w:lvlText w:val="%8."/>
+      <w:lvlJc w:val="left"/>
+      <w:pPr>
+        <w:ind w:left="6120" w:hanging="360"/>
+      </w:pPr>
+    </w:lvl>
+    <w:lvl w:ilvl="8" w:tplc="0409001B" w:tentative="1">
+      <w:start w:val="1"/>
+      <w:numFmt w:val="lowerRoman"/>
+      <w:lvlText w:val="%9."/>
+      <w:lvlJc w:val="right"/>
+      <w:pPr>
+        <w:ind w:left="6840" w:hanging="180"/>
+      </w:pPr>
+    </w:lvl>
+  </w:abstractNum>
+  <w:abstractNum w:abstractNumId="3" w15:restartNumberingAfterBreak="0">
+    <w:nsid w:val="344565EB"/>
+    <w:multiLevelType w:val="hybridMultilevel"/>
+    <w:tmpl w:val="2522EAAA"/>
+    <w:lvl w:ilvl="0" w:tplc="1820F990">
+      <w:start w:val="1"/>
+      <w:numFmt w:val="decimal"/>
+      <w:lvlText w:val="%1."/>
+      <w:lvlJc w:val="left"/>
+      <w:pPr>
+        <w:ind w:left="1026" w:hanging="396"/>
+      </w:pPr>
+      <w:rPr>
+        <w:rFonts w:hint="default"/>
+        <w:b/>
+        <w:bCs/>
+      </w:rPr>
+    </w:lvl>
+    <w:lvl w:ilvl="1" w:tplc="04090019" w:tentative="1">
+      <w:start w:val="1"/>
+      <w:numFmt w:val="lowerLetter"/>
+      <w:lvlText w:val="%2."/>
+      <w:lvlJc w:val="left"/>
+      <w:pPr>
+        <w:ind w:left="1440" w:hanging="360"/>
+      </w:pPr>
+    </w:lvl>
+    <w:lvl w:ilvl="2" w:tplc="0409001B" w:tentative="1">
+      <w:start w:val="1"/>
+      <w:numFmt w:val="lowerRoman"/>
+      <w:lvlText w:val="%3."/>
+      <w:lvlJc w:val="right"/>
+      <w:pPr>
+        <w:ind w:left="2160" w:hanging="180"/>
+      </w:pPr>
+    </w:lvl>
+    <w:lvl w:ilvl="3" w:tplc="0409000F" w:tentative="1">
+      <w:start w:val="1"/>
+      <w:numFmt w:val="decimal"/>
+      <w:lvlText w:val="%4."/>
+      <w:lvlJc w:val="left"/>
+      <w:pPr>
+        <w:ind w:left="2880" w:hanging="360"/>
+      </w:pPr>
+    </w:lvl>
+    <w:lvl w:ilvl="4" w:tplc="04090019" w:tentative="1">
+      <w:start w:val="1"/>
+      <w:numFmt w:val="lowerLetter"/>
+      <w:lvlText w:val="%5."/>
+      <w:lvlJc w:val="left"/>
+      <w:pPr>
+        <w:ind w:left="3600" w:hanging="360"/>
+      </w:pPr>
+    </w:lvl>
+    <w:lvl w:ilvl="5" w:tplc="0409001B" w:tentative="1">
+      <w:start w:val="1"/>
+      <w:numFmt w:val="lowerRoman"/>
+      <w:lvlText w:val="%6."/>
+      <w:lvlJc w:val="right"/>
+      <w:pPr>
+        <w:ind w:left="4320" w:hanging="180"/>
+      </w:pPr>
+    </w:lvl>
+    <w:lvl w:ilvl="6" w:tplc="0409000F" w:tentative="1">
+      <w:start w:val="1"/>
+      <w:numFmt w:val="decimal"/>
+      <w:lvlText w:val="%7."/>
+      <w:lvlJc w:val="left"/>
+      <w:pPr>
+        <w:ind w:left="5040" w:hanging="360"/>
+      </w:pPr>
+    </w:lvl>
+    <w:lvl w:ilvl="7" w:tplc="04090019" w:tentative="1">
+      <w:start w:val="1"/>
+      <w:numFmt w:val="lowerLetter"/>
+      <w:lvlText w:val="%8."/>
+      <w:lvlJc w:val="left"/>
+      <w:pPr>
+        <w:ind w:left="5760" w:hanging="360"/>
+      </w:pPr>
+    </w:lvl>
+    <w:lvl w:ilvl="8" w:tplc="0409001B" w:tentative="1">
+      <w:start w:val="1"/>
+      <w:numFmt w:val="lowerRoman"/>
+      <w:lvlText w:val="%9."/>
+      <w:lvlJc w:val="right"/>
+      <w:pPr>
+        <w:ind w:left="6480" w:hanging="180"/>
+      </w:pPr>
+    </w:lvl>
+  </w:abstractNum>
+  <w:abstractNum w:abstractNumId="4" w15:restartNumberingAfterBreak="0">
+    <w:nsid w:val="651E0091"/>
+    <w:multiLevelType w:val="hybridMultilevel"/>
+    <w:tmpl w:val="339A27CE"/>
+    <w:lvl w:ilvl="0" w:tplc="04090001">
+      <w:start w:val="1"/>
+      <w:numFmt w:val="bullet"/>
+      <w:lvlText w:val=""/>
+      <w:lvlJc w:val="left"/>
+      <w:pPr>
+        <w:ind w:left="2160" w:hanging="360"/>
+      </w:pPr>
+      <w:rPr>
+        <w:rFonts w:ascii="Symbol" w:hAnsi="Symbol" w:hint="default"/>
+      </w:rPr>
+    </w:lvl>
+    <w:lvl w:ilvl="1" w:tplc="04090003" w:tentative="1">
+      <w:start w:val="1"/>
+      <w:numFmt w:val="bullet"/>
+      <w:lvlText w:val="o"/>
+      <w:lvlJc w:val="left"/>
+      <w:pPr>
+        <w:ind w:left="2880" w:hanging="360"/>
+      </w:pPr>
+      <w:rPr>
+        <w:rFonts w:ascii="Courier New" w:hAnsi="Courier New" w:cs="Courier New" w:hint="default"/>
+      </w:rPr>
+    </w:lvl>
+    <w:lvl w:ilvl="2" w:tplc="04090005" w:tentative="1">
+      <w:start w:val="1"/>
+      <w:numFmt w:val="bullet"/>
+      <w:lvlText w:val=""/>
+      <w:lvlJc w:val="left"/>
+      <w:pPr>
+        <w:ind w:left="3600" w:hanging="360"/>
+      </w:pPr>
+      <w:rPr>
+        <w:rFonts w:ascii="Wingdings" w:hAnsi="Wingdings" w:hint="default"/>
+      </w:rPr>
+    </w:lvl>
+    <w:lvl w:ilvl="3" w:tplc="04090001" w:tentative="1">
+      <w:start w:val="1"/>
+      <w:numFmt w:val="bullet"/>
+      <w:lvlText w:val=""/>
+      <w:lvlJc w:val="left"/>
+      <w:pPr>
+        <w:ind w:left="4320" w:hanging="360"/>
+      </w:pPr>
+      <w:rPr>
+        <w:rFonts w:ascii="Symbol" w:hAnsi="Symbol" w:hint="default"/>
+      </w:rPr>
+    </w:lvl>
+    <w:lvl w:ilvl="4" w:tplc="04090003" w:tentative="1">
+      <w:start w:val="1"/>
+      <w:numFmt w:val="bullet"/>
+      <w:lvlText w:val="o"/>
+      <w:lvlJc w:val="left"/>
+      <w:pPr>
+        <w:ind w:left="5040" w:hanging="360"/>
+      </w:pPr>
+      <w:rPr>
+        <w:rFonts w:ascii="Courier New" w:hAnsi="Courier New" w:cs="Courier New" w:hint="default"/>
+      </w:rPr>
+    </w:lvl>
+    <w:lvl w:ilvl="5" w:tplc="04090005" w:tentative="1">
+      <w:start w:val="1"/>
+      <w:numFmt w:val="bullet"/>
+      <w:lvlText w:val=""/>
+      <w:lvlJc w:val="left"/>
+      <w:pPr>
+        <w:ind w:left="5760" w:hanging="360"/>
+      </w:pPr>
+      <w:rPr>
+        <w:rFonts w:ascii="Wingdings" w:hAnsi="Wingdings" w:hint="default"/>
+      </w:rPr>
+    </w:lvl>
+    <w:lvl w:ilvl="6" w:tplc="04090001" w:tentative="1">
+      <w:start w:val="1"/>
+      <w:numFmt w:val="bullet"/>
+      <w:lvlText w:val=""/>
+      <w:lvlJc w:val="left"/>
+      <w:pPr>
+        <w:ind w:left="6480" w:hanging="360"/>
+      </w:pPr>
+      <w:rPr>
+        <w:rFonts w:ascii="Symbol" w:hAnsi="Symbol" w:hint="default"/>
+      </w:rPr>
+    </w:lvl>
+    <w:lvl w:ilvl="7" w:tplc="04090003" w:tentative="1">
+      <w:start w:val="1"/>
+      <w:numFmt w:val="bullet"/>
+      <w:lvlText w:val="o"/>
+      <w:lvlJc w:val="left"/>
+      <w:pPr>
+        <w:ind w:left="7200" w:hanging="360"/>
+      </w:pPr>
+      <w:rPr>
+        <w:rFonts w:ascii="Courier New" w:hAnsi="Courier New" w:cs="Courier New" w:hint="default"/>
+      </w:rPr>
+    </w:lvl>
+    <w:lvl w:ilvl="8" w:tplc="04090005" w:tentative="1">
+      <w:start w:val="1"/>
+      <w:numFmt w:val="bullet"/>
+      <w:lvlText w:val=""/>
+      <w:lvlJc w:val="left"/>
+      <w:pPr>
+        <w:ind w:left="7920" w:hanging="360"/>
+      </w:pPr>
+      <w:rPr>
+        <w:rFonts w:ascii="Wingdings" w:hAnsi="Wingdings" w:hint="default"/>
+      </w:rPr>
+    </w:lvl>
+  </w:abstractNum>
+  <w:abstractNum w:abstractNumId="5" w15:restartNumberingAfterBreak="0">
+    <w:nsid w:val="76D40555"/>
+    <w:multiLevelType w:val="hybridMultilevel"/>
+    <w:tmpl w:val="6C849B4A"/>
+    <w:lvl w:ilvl="0" w:tplc="0409000F">
+      <w:start w:val="1"/>
+      <w:numFmt w:val="decimal"/>
+      <w:lvlText w:val="%1."/>
+      <w:lvlJc w:val="left"/>
+      <w:pPr>
+        <w:ind w:left="720" w:hanging="360"/>
+      </w:pPr>
+    </w:lvl>
+    <w:lvl w:ilvl="1" w:tplc="04090019" w:tentative="1">
+      <w:start w:val="1"/>
+      <w:numFmt w:val="lowerLetter"/>
+      <w:lvlText w:val="%2."/>
+      <w:lvlJc w:val="left"/>
+      <w:pPr>
+        <w:ind w:left="1440" w:hanging="360"/>
+      </w:pPr>
+    </w:lvl>
+    <w:lvl w:ilvl="2" w:tplc="0409001B" w:tentative="1">
+      <w:start w:val="1"/>
+      <w:numFmt w:val="lowerRoman"/>
+      <w:lvlText w:val="%3."/>
+      <w:lvlJc w:val="right"/>
+      <w:pPr>
+        <w:ind w:left="2160" w:hanging="180"/>
+      </w:pPr>
+    </w:lvl>
+    <w:lvl w:ilvl="3" w:tplc="0409000F" w:tentative="1">
+      <w:start w:val="1"/>
+      <w:numFmt w:val="decimal"/>
+      <w:lvlText w:val="%4."/>
+      <w:lvlJc w:val="left"/>
+      <w:pPr>
+        <w:ind w:left="2880" w:hanging="360"/>
+      </w:pPr>
+    </w:lvl>
+    <w:lvl w:ilvl="4" w:tplc="04090019" w:tentative="1">
+      <w:start w:val="1"/>
+      <w:numFmt w:val="lowerLetter"/>
+      <w:lvlText w:val="%5."/>
+      <w:lvlJc w:val="left"/>
+      <w:pPr>
+        <w:ind w:left="3600" w:hanging="360"/>
+      </w:pPr>
+    </w:lvl>
+    <w:lvl w:ilvl="5" w:tplc="0409001B" w:tentative="1">
+      <w:start w:val="1"/>
+      <w:numFmt w:val="lowerRoman"/>
+      <w:lvlText w:val="%6."/>
+      <w:lvlJc w:val="right"/>
+      <w:pPr>
+        <w:ind w:left="4320" w:hanging="180"/>
+      </w:pPr>
+    </w:lvl>
+    <w:lvl w:ilvl="6" w:tplc="0409000F" w:tentative="1">
+      <w:start w:val="1"/>
+      <w:numFmt w:val="decimal"/>
+      <w:lvlText w:val="%7."/>
+      <w:lvlJc w:val="left"/>
+      <w:pPr>
+        <w:ind w:left="5040" w:hanging="360"/>
+      </w:pPr>
+    </w:lvl>
+    <w:lvl w:ilvl="7" w:tplc="04090019" w:tentative="1">
+      <w:start w:val="1"/>
+      <w:numFmt w:val="lowerLetter"/>
+      <w:lvlText w:val="%8."/>
+      <w:lvlJc w:val="left"/>
+      <w:pPr>
+        <w:ind w:left="5760" w:hanging="360"/>
+      </w:pPr>
+    </w:lvl>
+    <w:lvl w:ilvl="8" w:tplc="0409001B" w:tentative="1">
+      <w:start w:val="1"/>
+      <w:numFmt w:val="lowerRoman"/>
+      <w:lvlText w:val="%9."/>
+      <w:lvlJc w:val="right"/>
+      <w:pPr>
+        <w:ind w:left="6480" w:hanging="180"/>
+      </w:pPr>
+    </w:lvl>
+  </w:abstractNum>
+  <w:abstractNum w:abstractNumId="6" w15:restartNumberingAfterBreak="0">
+    <w:nsid w:val="7E555197"/>
+    <w:multiLevelType w:val="hybridMultilevel"/>
+    <w:tmpl w:val="C2724552"/>
+    <w:lvl w:ilvl="0" w:tplc="04090001">
+      <w:start w:val="1"/>
+      <w:numFmt w:val="bullet"/>
+      <w:lvlText w:val=""/>
+      <w:lvlJc w:val="left"/>
+      <w:pPr>
+        <w:ind w:left="1476" w:hanging="360"/>
+      </w:pPr>
+      <w:rPr>
+        <w:rFonts w:ascii="Symbol" w:hAnsi="Symbol" w:hint="default"/>
+      </w:rPr>
+    </w:lvl>
+    <w:lvl w:ilvl="1" w:tplc="04090003" w:tentative="1">
+      <w:start w:val="1"/>
+      <w:numFmt w:val="bullet"/>
+      <w:lvlText w:val="o"/>
+      <w:lvlJc w:val="left"/>
+      <w:pPr>
+        <w:ind w:left="2196" w:hanging="360"/>
+      </w:pPr>
+      <w:rPr>
+        <w:rFonts w:ascii="Courier New" w:hAnsi="Courier New" w:cs="Courier New" w:hint="default"/>
+      </w:rPr>
+    </w:lvl>
+    <w:lvl w:ilvl="2" w:tplc="04090005" w:tentative="1">
+      <w:start w:val="1"/>
+      <w:numFmt w:val="bullet"/>
+      <w:lvlText w:val=""/>
+      <w:lvlJc w:val="left"/>
+      <w:pPr>
+        <w:ind w:left="2916" w:hanging="360"/>
+      </w:pPr>
+      <w:rPr>
+        <w:rFonts w:ascii="Wingdings" w:hAnsi="Wingdings" w:hint="default"/>
+      </w:rPr>
+    </w:lvl>
+    <w:lvl w:ilvl="3" w:tplc="04090001" w:tentative="1">
+      <w:start w:val="1"/>
+      <w:numFmt w:val="bullet"/>
+      <w:lvlText w:val=""/>
+      <w:lvlJc w:val="left"/>
+      <w:pPr>
+        <w:ind w:left="3636" w:hanging="360"/>
+      </w:pPr>
+      <w:rPr>
+        <w:rFonts w:ascii="Symbol" w:hAnsi="Symbol" w:hint="default"/>
+      </w:rPr>
+    </w:lvl>
+    <w:lvl w:ilvl="4" w:tplc="04090003" w:tentative="1">
+      <w:start w:val="1"/>
+      <w:numFmt w:val="bullet"/>
+      <w:lvlText w:val="o"/>
+      <w:lvlJc w:val="left"/>
+      <w:pPr>
+        <w:ind w:left="4356" w:hanging="360"/>
+      </w:pPr>
+      <w:rPr>
+        <w:rFonts w:ascii="Courier New" w:hAnsi="Courier New" w:cs="Courier New" w:hint="default"/>
+      </w:rPr>
+    </w:lvl>
+    <w:lvl w:ilvl="5" w:tplc="04090005" w:tentative="1">
+      <w:start w:val="1"/>
+      <w:numFmt w:val="bullet"/>
+      <w:lvlText w:val=""/>
+      <w:lvlJc w:val="left"/>
+      <w:pPr>
+        <w:ind w:left="5076" w:hanging="360"/>
+      </w:pPr>
+      <w:rPr>
+        <w:rFonts w:ascii="Wingdings" w:hAnsi="Wingdings" w:hint="default"/>
+      </w:rPr>
+    </w:lvl>
+    <w:lvl w:ilvl="6" w:tplc="04090001" w:tentative="1">
+      <w:start w:val="1"/>
+      <w:numFmt w:val="bullet"/>
+      <w:lvlText w:val=""/>
+      <w:lvlJc w:val="left"/>
+      <w:pPr>
+        <w:ind w:left="5796" w:hanging="360"/>
+      </w:pPr>
+      <w:rPr>
+        <w:rFonts w:ascii="Symbol" w:hAnsi="Symbol" w:hint="default"/>
+      </w:rPr>
+    </w:lvl>
+    <w:lvl w:ilvl="7" w:tplc="04090003" w:tentative="1">
+      <w:start w:val="1"/>
+      <w:numFmt w:val="bullet"/>
+      <w:lvlText w:val="o"/>
+      <w:lvlJc w:val="left"/>
+      <w:pPr>
+        <w:ind w:left="6516" w:hanging="360"/>
+      </w:pPr>
+      <w:rPr>
+        <w:rFonts w:ascii="Courier New" w:hAnsi="Courier New" w:cs="Courier New" w:hint="default"/>
+      </w:rPr>
+    </w:lvl>
+    <w:lvl w:ilvl="8" w:tplc="04090005" w:tentative="1">
+      <w:start w:val="1"/>
+      <w:numFmt w:val="bullet"/>
+      <w:lvlText w:val=""/>
+      <w:lvlJc w:val="left"/>
+      <w:pPr>
+        <w:ind w:left="7236" w:hanging="360"/>
+      </w:pPr>
+      <w:rPr>
+        <w:rFonts w:ascii="Wingdings" w:hAnsi="Wingdings" w:hint="default"/>
+      </w:rPr>
+    </w:lvl>
+  </w:abstractNum>
+  <w:num w:numId="1" w16cid:durableId="19862768">
+    <w:abstractNumId w:val="5"/>
+  </w:num>
+  <w:num w:numId="2" w16cid:durableId="1499923389">
+    <w:abstractNumId w:val="1"/>
+  </w:num>
+  <w:num w:numId="3" w16cid:durableId="372075741">
+    <w:abstractNumId w:val="2"/>
+  </w:num>
+  <w:num w:numId="4" w16cid:durableId="1357540471">
+    <w:abstractNumId w:val="3"/>
+  </w:num>
+  <w:num w:numId="5" w16cid:durableId="171647971">
+    <w:abstractNumId w:val="6"/>
+  </w:num>
+  <w:num w:numId="6" w16cid:durableId="243956290">
+    <w:abstractNumId w:val="0"/>
+  </w:num>
+  <w:num w:numId="7" w16cid:durableId="539055288">
+    <w:abstractNumId w:val="4"/>
+  </w:num>
+</w:numbering>
 </file>
 
 <file path=word/styles.xml><?xml version="1.0" encoding="utf-8"?>
@@ -729,6 +3212,7 @@
   <w:style w:type="character" w:default="1" w:styleId="DefaultParagraphFont">
     <w:name w:val="Default Paragraph Font"/>
     <w:uiPriority w:val="1"/>
+    <w:semiHidden/>
     <w:unhideWhenUsed/>
   </w:style>
   <w:style w:type="table" w:default="1" w:styleId="TableNormal">
@@ -1042,6 +3526,50 @@
       <w:spacing w:val="5"/>
     </w:rPr>
   </w:style>
+  <w:style w:type="paragraph" w:styleId="Header">
+    <w:name w:val="header"/>
+    <w:basedOn w:val="Normal"/>
+    <w:link w:val="HeaderChar"/>
+    <w:uiPriority w:val="99"/>
+    <w:unhideWhenUsed/>
+    <w:rsid w:val="003B7246"/>
+    <w:pPr>
+      <w:tabs>
+        <w:tab w:val="center" w:pos="4680"/>
+        <w:tab w:val="right" w:pos="9360"/>
+      </w:tabs>
+      <w:spacing w:after="0" w:line="240" w:lineRule="auto"/>
+    </w:pPr>
+  </w:style>
+  <w:style w:type="character" w:customStyle="1" w:styleId="HeaderChar">
+    <w:name w:val="Header Char"/>
+    <w:basedOn w:val="DefaultParagraphFont"/>
+    <w:link w:val="Header"/>
+    <w:uiPriority w:val="99"/>
+    <w:rsid w:val="003B7246"/>
+  </w:style>
+  <w:style w:type="paragraph" w:styleId="Footer">
+    <w:name w:val="footer"/>
+    <w:basedOn w:val="Normal"/>
+    <w:link w:val="FooterChar"/>
+    <w:uiPriority w:val="99"/>
+    <w:unhideWhenUsed/>
+    <w:rsid w:val="003B7246"/>
+    <w:pPr>
+      <w:tabs>
+        <w:tab w:val="center" w:pos="4680"/>
+        <w:tab w:val="right" w:pos="9360"/>
+      </w:tabs>
+      <w:spacing w:after="0" w:line="240" w:lineRule="auto"/>
+    </w:pPr>
+  </w:style>
+  <w:style w:type="character" w:customStyle="1" w:styleId="FooterChar">
+    <w:name w:val="Footer Char"/>
+    <w:basedOn w:val="DefaultParagraphFont"/>
+    <w:link w:val="Footer"/>
+    <w:uiPriority w:val="99"/>
+    <w:rsid w:val="003B7246"/>
+  </w:style>
 </w:styles>
 </file>
 
@@ -1338,4 +3866,16 @@
     </a:ext>
   </a:extLst>
 </a:theme>
+</file>
+
+<file path=customXml/item1.xml><?xml version="1.0" encoding="utf-8"?>
+<b:Sources xmlns:b="http://schemas.openxmlformats.org/officeDocument/2006/bibliography" xmlns="http://schemas.openxmlformats.org/officeDocument/2006/bibliography" SelectedStyle="\APASixthEditionOfficeOnline.xsl" StyleName="APA" Version="6"/>
+</file>
+
+<file path=customXml/itemProps1.xml><?xml version="1.0" encoding="utf-8"?>
+<ds:datastoreItem xmlns:ds="http://schemas.openxmlformats.org/officeDocument/2006/customXml" ds:itemID="{9C4BEEB9-9D45-4603-AF86-BA2D5C92775C}">
+  <ds:schemaRefs>
+    <ds:schemaRef ds:uri="http://schemas.openxmlformats.org/officeDocument/2006/bibliography"/>
+  </ds:schemaRefs>
+</ds:datastoreItem>
 </file>
</xml_diff>